<commit_message>
modified:   Pertemuan 2/Pertemuan 2.docx 	modified:   Pertemuan 2/Pertemuan 2.fla
</commit_message>
<xml_diff>
--- a/Pertemuan 2/Pertemuan 2.docx
+++ b/Pertemuan 2/Pertemuan 2.docx
@@ -15,9 +15,8 @@
       <w:r>
         <w:rPr>
           <w:rFonts w:cs="Times New Roman"/>
-          <w:lang w:val="en-US"/>
-        </w:rPr>
-        <w:t>1</w:t>
+        </w:rPr>
+        <w:t>2</w:t>
       </w:r>
       <w:r>
         <w:rPr>
@@ -31,7 +30,13 @@
           <w:rFonts w:cs="Times New Roman"/>
           <w:lang w:val="en-US"/>
         </w:rPr>
-        <w:t>MEMBUAT KARAKTER</w:t>
+        <w:t xml:space="preserve">MEMBUAT </w:t>
+      </w:r>
+      <w:r>
+        <w:rPr>
+          <w:rFonts w:cs="Times New Roman"/>
+        </w:rPr>
+        <w:t>ANIMASI</w:t>
       </w:r>
     </w:p>
     <w:tbl>
@@ -597,7 +602,7 @@
         <w:pStyle w:val="Judul2"/>
         <w:numPr>
           <w:ilvl w:val="1"/>
-          <w:numId w:val="15"/>
+          <w:numId w:val="18"/>
         </w:numPr>
         <w:spacing w:before="120" w:line="360" w:lineRule="auto"/>
         <w:rPr>
@@ -695,10 +700,22 @@
         <w:rPr>
           <w:lang w:val="en-US"/>
         </w:rPr>
-        <w:t xml:space="preserve"> 1: </w:t>
-      </w:r>
-      <w:r>
-        <w:t>Membuat Karakter dengan Baju Adat</w:t>
+        <w:t xml:space="preserve"> </w:t>
+      </w:r>
+      <w:r>
+        <w:t>2</w:t>
+      </w:r>
+      <w:r>
+        <w:rPr>
+          <w:lang w:val="en-US"/>
+        </w:rPr>
+        <w:t xml:space="preserve">: </w:t>
+      </w:r>
+      <w:r>
+        <w:t xml:space="preserve">Membuat </w:t>
+      </w:r>
+      <w:r>
+        <w:t>Animasi dari Karakter</w:t>
       </w:r>
     </w:p>
     <w:p>
@@ -715,22 +732,34 @@
           <w:lang w:val="en-US"/>
         </w:rPr>
       </w:pPr>
+      <w:proofErr w:type="spellStart"/>
       <w:r>
         <w:rPr>
           <w:b/>
           <w:bCs/>
           <w:lang w:val="id-ID"/>
         </w:rPr>
-        <w:t xml:space="preserve">Membuat </w:t>
-      </w:r>
+        <w:t>Camera</w:t>
+      </w:r>
+      <w:proofErr w:type="spellEnd"/>
       <w:r>
         <w:rPr>
           <w:b/>
           <w:bCs/>
           <w:lang w:val="id-ID"/>
         </w:rPr>
-        <w:t>Karakter</w:t>
-      </w:r>
+        <w:t xml:space="preserve"> </w:t>
+      </w:r>
+      <w:proofErr w:type="spellStart"/>
+      <w:r>
+        <w:rPr>
+          <w:b/>
+          <w:bCs/>
+          <w:lang w:val="id-ID"/>
+        </w:rPr>
+        <w:t>Movement</w:t>
+      </w:r>
+      <w:proofErr w:type="spellEnd"/>
     </w:p>
     <w:p>
       <w:pPr>
@@ -755,7 +784,13 @@
         <w:rPr>
           <w:lang w:val="id-ID"/>
         </w:rPr>
-        <w:t>Illustrator</w:t>
+        <w:t>Animat</w:t>
+      </w:r>
+      <w:r>
+        <w:rPr>
+          <w:lang w:val="id-ID"/>
+        </w:rPr>
+        <w:t>e</w:t>
       </w:r>
       <w:proofErr w:type="spellEnd"/>
       <w:r>
@@ -778,13 +813,12 @@
       <w:r>
         <w:rPr>
           <w:noProof/>
-          <w:lang w:val="en-US"/>
         </w:rPr>
         <w:drawing>
-          <wp:inline distT="0" distB="0" distL="0" distR="0" wp14:anchorId="4D60097D" wp14:editId="504E7E6A">
-            <wp:extent cx="3172691" cy="1686894"/>
-            <wp:effectExtent l="0" t="0" r="8890" b="8890"/>
-            <wp:docPr id="1790445155" name="Gambar 1"/>
+          <wp:inline distT="0" distB="0" distL="0" distR="0" wp14:anchorId="023A2DF8" wp14:editId="22401C27">
+            <wp:extent cx="2743200" cy="1543201"/>
+            <wp:effectExtent l="0" t="0" r="0" b="0"/>
+            <wp:docPr id="1579054641" name="Gambar 1"/>
             <wp:cNvGraphicFramePr>
               <a:graphicFrameLocks xmlns:a="http://schemas.openxmlformats.org/drawingml/2006/main" noChangeAspect="1"/>
             </wp:cNvGraphicFramePr>
@@ -813,7 +847,7 @@
                   <pic:spPr bwMode="auto">
                     <a:xfrm>
                       <a:off x="0" y="0"/>
-                      <a:ext cx="3194559" cy="1698521"/>
+                      <a:ext cx="2749100" cy="1546520"/>
                     </a:xfrm>
                     <a:prstGeom prst="rect">
                       <a:avLst/>
@@ -835,7 +869,13 @@
         <w:pStyle w:val="Judul3"/>
       </w:pPr>
       <w:r>
-        <w:t xml:space="preserve">1.1 </w:t>
+        <w:rPr>
+          <w:lang w:val="id-ID"/>
+        </w:rPr>
+        <w:t>2</w:t>
+      </w:r>
+      <w:r>
+        <w:t xml:space="preserve">.1 </w:t>
       </w:r>
       <w:r>
         <w:t xml:space="preserve">Halaman </w:t>
@@ -846,8 +886,16 @@
       </w:r>
       <w:proofErr w:type="spellEnd"/>
       <w:r>
-        <w:t xml:space="preserve"> Adobe Illustrator</w:t>
-      </w:r>
+        <w:t xml:space="preserve"> Adobe </w:t>
+      </w:r>
+      <w:proofErr w:type="spellStart"/>
+      <w:r>
+        <w:rPr>
+          <w:lang w:val="id-ID"/>
+        </w:rPr>
+        <w:t>Animate</w:t>
+      </w:r>
+      <w:proofErr w:type="spellEnd"/>
     </w:p>
     <w:p>
       <w:pPr>
@@ -865,7 +913,35 @@
         <w:rPr>
           <w:lang w:val="id-ID"/>
         </w:rPr>
-        <w:t>Buat layer ‘Kepala’</w:t>
+        <w:t xml:space="preserve">Buat </w:t>
+      </w:r>
+      <w:r>
+        <w:rPr>
+          <w:i/>
+          <w:iCs/>
+          <w:lang w:val="id-ID"/>
+        </w:rPr>
+        <w:t>layer</w:t>
+      </w:r>
+      <w:r>
+        <w:rPr>
+          <w:lang w:val="id-ID"/>
+        </w:rPr>
+        <w:t xml:space="preserve"> ‘</w:t>
+      </w:r>
+      <w:proofErr w:type="spellStart"/>
+      <w:r>
+        <w:rPr>
+          <w:lang w:val="id-ID"/>
+        </w:rPr>
+        <w:t>Background</w:t>
+      </w:r>
+      <w:proofErr w:type="spellEnd"/>
+      <w:r>
+        <w:rPr>
+          <w:lang w:val="id-ID"/>
+        </w:rPr>
+        <w:t>’</w:t>
       </w:r>
     </w:p>
     <w:p>
@@ -881,13 +957,12 @@
       <w:r>
         <w:rPr>
           <w:noProof/>
-          <w:lang w:val="en-US"/>
         </w:rPr>
         <w:drawing>
-          <wp:inline distT="0" distB="0" distL="0" distR="0" wp14:anchorId="43EBF97A" wp14:editId="32BFAD96">
-            <wp:extent cx="2897296" cy="1794164"/>
-            <wp:effectExtent l="0" t="0" r="0" b="0"/>
-            <wp:docPr id="552772351" name="Gambar 2"/>
+          <wp:inline distT="0" distB="0" distL="0" distR="0" wp14:anchorId="63EF3AA0" wp14:editId="26BCCD33">
+            <wp:extent cx="1722947" cy="1744980"/>
+            <wp:effectExtent l="0" t="0" r="0" b="7620"/>
+            <wp:docPr id="1487441435" name="Gambar 2"/>
             <wp:cNvGraphicFramePr>
               <a:graphicFrameLocks xmlns:a="http://schemas.openxmlformats.org/drawingml/2006/main" noChangeAspect="1"/>
             </wp:cNvGraphicFramePr>
@@ -895,26 +970,28 @@
               <a:graphicData uri="http://schemas.openxmlformats.org/drawingml/2006/picture">
                 <pic:pic xmlns:pic="http://schemas.openxmlformats.org/drawingml/2006/picture">
                   <pic:nvPicPr>
-                    <pic:cNvPr id="0" name="Picture 2"/>
+                    <pic:cNvPr id="0" name="Picture 3"/>
                     <pic:cNvPicPr>
                       <a:picLocks noChangeAspect="1" noChangeArrowheads="1"/>
                     </pic:cNvPicPr>
                   </pic:nvPicPr>
-                  <pic:blipFill rotWithShape="1">
-                    <a:blip r:embed="rId8" cstate="print">
+                  <pic:blipFill>
+                    <a:blip r:embed="rId8">
                       <a:extLst>
                         <a:ext uri="{28A0092B-C50C-407E-A947-70E740481C1C}">
                           <a14:useLocalDpi xmlns:a14="http://schemas.microsoft.com/office/drawing/2010/main" val="0"/>
                         </a:ext>
                       </a:extLst>
                     </a:blip>
-                    <a:srcRect l="82855" b="81108"/>
-                    <a:stretch/>
+                    <a:srcRect/>
+                    <a:stretch>
+                      <a:fillRect/>
+                    </a:stretch>
                   </pic:blipFill>
                   <pic:spPr bwMode="auto">
                     <a:xfrm>
                       <a:off x="0" y="0"/>
-                      <a:ext cx="2962146" cy="1834322"/>
+                      <a:ext cx="1725015" cy="1747075"/>
                     </a:xfrm>
                     <a:prstGeom prst="rect">
                       <a:avLst/>
@@ -923,11 +1000,6 @@
                     <a:ln>
                       <a:noFill/>
                     </a:ln>
-                    <a:extLst>
-                      <a:ext uri="{53640926-AAD7-44D8-BBD7-CCE9431645EC}">
-                        <a14:shadowObscured xmlns:a14="http://schemas.microsoft.com/office/drawing/2010/main"/>
-                      </a:ext>
-                    </a:extLst>
                   </pic:spPr>
                 </pic:pic>
               </a:graphicData>
@@ -944,7 +1016,13 @@
         <w:rPr>
           <w:lang w:val="id-ID"/>
         </w:rPr>
-        <w:t xml:space="preserve">1.2 </w:t>
+        <w:t>2.</w:t>
+      </w:r>
+      <w:r>
+        <w:rPr>
+          <w:lang w:val="id-ID"/>
+        </w:rPr>
+        <w:t xml:space="preserve">2 </w:t>
       </w:r>
       <w:proofErr w:type="spellStart"/>
       <w:r>
@@ -952,13 +1030,45 @@
       </w:r>
       <w:proofErr w:type="spellEnd"/>
       <w:r>
-        <w:t xml:space="preserve"> layer </w:t>
+        <w:t xml:space="preserve"> </w:t>
+      </w:r>
+      <w:r>
+        <w:rPr>
+          <w:i/>
+          <w:iCs/>
+        </w:rPr>
+        <w:t>layer</w:t>
+      </w:r>
+      <w:r>
+        <w:t xml:space="preserve"> </w:t>
+      </w:r>
+      <w:r>
+        <w:rPr>
+          <w:lang w:val="id-ID"/>
+        </w:rPr>
+        <w:t>‘</w:t>
       </w:r>
       <w:proofErr w:type="spellStart"/>
       <w:r>
-        <w:t>Kepala</w:t>
+        <w:rPr>
+          <w:lang w:val="id-ID"/>
+        </w:rPr>
+        <w:t>Background</w:t>
       </w:r>
       <w:proofErr w:type="spellEnd"/>
+      <w:r>
+        <w:rPr>
+          <w:lang w:val="id-ID"/>
+        </w:rPr>
+        <w:t>’</w:t>
+      </w:r>
+    </w:p>
+    <w:p>
+      <w:pPr>
+        <w:rPr>
+          <w:lang w:val="en-US"/>
+        </w:rPr>
+      </w:pPr>
     </w:p>
     <w:p>
       <w:pPr>
@@ -979,39 +1089,41 @@
           <w:lang w:val="en-US"/>
         </w:rPr>
       </w:pPr>
-      <w:r>
-        <w:rPr>
+      <w:proofErr w:type="spellStart"/>
+      <w:r>
+        <w:rPr>
+          <w:i/>
+          <w:iCs/>
           <w:lang w:val="id-ID"/>
         </w:rPr>
         <w:lastRenderedPageBreak/>
-        <w:t>G</w:t>
-      </w:r>
-      <w:r>
-        <w:rPr>
-          <w:lang w:val="id-ID"/>
-        </w:rPr>
-        <w:t xml:space="preserve">ambar kepala menggunakan </w:t>
+        <w:t>Import</w:t>
+      </w:r>
+      <w:proofErr w:type="spellEnd"/>
+      <w:r>
+        <w:rPr>
+          <w:lang w:val="id-ID"/>
+        </w:rPr>
+        <w:t xml:space="preserve"> gambar </w:t>
+      </w:r>
+      <w:r>
+        <w:rPr>
+          <w:lang w:val="id-ID"/>
+        </w:rPr>
+        <w:t xml:space="preserve">untuk latar belakang </w:t>
+      </w:r>
+      <w:r>
+        <w:rPr>
+          <w:lang w:val="id-ID"/>
+        </w:rPr>
+        <w:t xml:space="preserve">dengan menekan </w:t>
       </w:r>
       <w:proofErr w:type="spellStart"/>
       <w:r>
         <w:rPr>
           <w:lang w:val="id-ID"/>
         </w:rPr>
-        <w:t>ellipse</w:t>
-      </w:r>
-      <w:proofErr w:type="spellEnd"/>
-      <w:r>
-        <w:rPr>
-          <w:lang w:val="id-ID"/>
-        </w:rPr>
-        <w:t xml:space="preserve"> </w:t>
-      </w:r>
-      <w:proofErr w:type="spellStart"/>
-      <w:r>
-        <w:rPr>
-          <w:lang w:val="id-ID"/>
-        </w:rPr>
-        <w:t>tool</w:t>
+        <w:t>Ctrl+R</w:t>
       </w:r>
       <w:proofErr w:type="spellEnd"/>
     </w:p>
@@ -1028,13 +1140,206 @@
       <w:r>
         <w:rPr>
           <w:noProof/>
+        </w:rPr>
+        <w:drawing>
+          <wp:inline distT="0" distB="0" distL="0" distR="0" wp14:anchorId="18848A5D" wp14:editId="12DD2979">
+            <wp:extent cx="2587159" cy="1455420"/>
+            <wp:effectExtent l="0" t="0" r="3810" b="0"/>
+            <wp:docPr id="973585351" name="Gambar 3"/>
+            <wp:cNvGraphicFramePr>
+              <a:graphicFrameLocks xmlns:a="http://schemas.openxmlformats.org/drawingml/2006/main" noChangeAspect="1"/>
+            </wp:cNvGraphicFramePr>
+            <a:graphic xmlns:a="http://schemas.openxmlformats.org/drawingml/2006/main">
+              <a:graphicData uri="http://schemas.openxmlformats.org/drawingml/2006/picture">
+                <pic:pic xmlns:pic="http://schemas.openxmlformats.org/drawingml/2006/picture">
+                  <pic:nvPicPr>
+                    <pic:cNvPr id="0" name="Picture 5"/>
+                    <pic:cNvPicPr>
+                      <a:picLocks noChangeAspect="1" noChangeArrowheads="1"/>
+                    </pic:cNvPicPr>
+                  </pic:nvPicPr>
+                  <pic:blipFill>
+                    <a:blip r:embed="rId9" cstate="print">
+                      <a:extLst>
+                        <a:ext uri="{28A0092B-C50C-407E-A947-70E740481C1C}">
+                          <a14:useLocalDpi xmlns:a14="http://schemas.microsoft.com/office/drawing/2010/main" val="0"/>
+                        </a:ext>
+                      </a:extLst>
+                    </a:blip>
+                    <a:srcRect/>
+                    <a:stretch>
+                      <a:fillRect/>
+                    </a:stretch>
+                  </pic:blipFill>
+                  <pic:spPr bwMode="auto">
+                    <a:xfrm>
+                      <a:off x="0" y="0"/>
+                      <a:ext cx="2593738" cy="1459121"/>
+                    </a:xfrm>
+                    <a:prstGeom prst="rect">
+                      <a:avLst/>
+                    </a:prstGeom>
+                    <a:noFill/>
+                    <a:ln>
+                      <a:noFill/>
+                    </a:ln>
+                  </pic:spPr>
+                </pic:pic>
+              </a:graphicData>
+            </a:graphic>
+          </wp:inline>
+        </w:drawing>
+      </w:r>
+    </w:p>
+    <w:p>
+      <w:pPr>
+        <w:pStyle w:val="Judul3"/>
+      </w:pPr>
+      <w:r>
+        <w:rPr>
+          <w:lang w:val="id-ID"/>
+        </w:rPr>
+        <w:t>2.</w:t>
+      </w:r>
+      <w:r>
+        <w:rPr>
+          <w:lang w:val="id-ID"/>
+        </w:rPr>
+        <w:t>3</w:t>
+      </w:r>
+      <w:r>
+        <w:rPr>
+          <w:lang w:val="id-ID"/>
+        </w:rPr>
+        <w:t xml:space="preserve"> </w:t>
+      </w:r>
+      <w:r>
+        <w:rPr>
+          <w:lang w:val="id-ID"/>
+        </w:rPr>
+        <w:t xml:space="preserve">Hasil </w:t>
+      </w:r>
+      <w:proofErr w:type="spellStart"/>
+      <w:r>
+        <w:rPr>
+          <w:i/>
+          <w:iCs/>
+          <w:lang w:val="id-ID"/>
+        </w:rPr>
+        <w:t>i</w:t>
+      </w:r>
+      <w:r>
+        <w:rPr>
+          <w:i/>
+          <w:iCs/>
+          <w:lang w:val="id-ID"/>
+        </w:rPr>
+        <w:t>mport</w:t>
+      </w:r>
+      <w:proofErr w:type="spellEnd"/>
+      <w:r>
+        <w:rPr>
+          <w:lang w:val="id-ID"/>
+        </w:rPr>
+        <w:t xml:space="preserve"> gambar latar belakang</w:t>
+      </w:r>
+    </w:p>
+    <w:p>
+      <w:pPr>
+        <w:pStyle w:val="DaftarParagraf"/>
+        <w:numPr>
+          <w:ilvl w:val="0"/>
+          <w:numId w:val="6"/>
+        </w:numPr>
+        <w:spacing w:line="360" w:lineRule="auto"/>
+        <w:rPr>
           <w:lang w:val="en-US"/>
         </w:rPr>
+      </w:pPr>
+      <w:r>
+        <w:rPr>
+          <w:lang w:val="id-ID"/>
+        </w:rPr>
+        <w:t xml:space="preserve">Kunci </w:t>
+      </w:r>
+      <w:r>
+        <w:rPr>
+          <w:i/>
+          <w:iCs/>
+          <w:lang w:val="id-ID"/>
+        </w:rPr>
+        <w:t>layer</w:t>
+      </w:r>
+      <w:r>
+        <w:rPr>
+          <w:lang w:val="id-ID"/>
+        </w:rPr>
+        <w:t xml:space="preserve"> ‘</w:t>
+      </w:r>
+      <w:proofErr w:type="spellStart"/>
+      <w:r>
+        <w:rPr>
+          <w:lang w:val="id-ID"/>
+        </w:rPr>
+        <w:t>Background’</w:t>
+      </w:r>
+      <w:r>
+        <w:rPr>
+          <w:lang w:val="id-ID"/>
+        </w:rPr>
+        <w:t>setelah</w:t>
+      </w:r>
+      <w:proofErr w:type="spellEnd"/>
+      <w:r>
+        <w:rPr>
+          <w:lang w:val="id-ID"/>
+        </w:rPr>
+        <w:t xml:space="preserve"> </w:t>
+      </w:r>
+      <w:proofErr w:type="spellStart"/>
+      <w:r>
+        <w:rPr>
+          <w:i/>
+          <w:iCs/>
+          <w:lang w:val="id-ID"/>
+        </w:rPr>
+        <w:t>import</w:t>
+      </w:r>
+      <w:proofErr w:type="spellEnd"/>
+      <w:r>
+        <w:rPr>
+          <w:i/>
+          <w:iCs/>
+          <w:lang w:val="id-ID"/>
+        </w:rPr>
+        <w:t xml:space="preserve"> </w:t>
+      </w:r>
+      <w:r>
+        <w:rPr>
+          <w:lang w:val="id-ID"/>
+        </w:rPr>
+        <w:t>gambar</w:t>
+      </w:r>
+    </w:p>
+    <w:p>
+      <w:pPr>
+        <w:pStyle w:val="DaftarParagraf"/>
+        <w:spacing w:line="360" w:lineRule="auto"/>
+        <w:ind w:left="1080"/>
+        <w:jc w:val="center"/>
+        <w:rPr>
+          <w:lang w:val="en-US"/>
+        </w:rPr>
+      </w:pPr>
+      <w:r>
+        <w:rPr>
+          <w:noProof/>
+        </w:rPr>
         <w:drawing>
-          <wp:inline distT="0" distB="0" distL="0" distR="0" wp14:anchorId="726A3C31" wp14:editId="60299EFD">
-            <wp:extent cx="2223655" cy="2085041"/>
-            <wp:effectExtent l="0" t="0" r="5715" b="0"/>
-            <wp:docPr id="382356718" name="Gambar 7"/>
+          <wp:inline distT="0" distB="0" distL="0" distR="0" wp14:anchorId="2F941D48" wp14:editId="2C97629E">
+            <wp:extent cx="1615440" cy="1623558"/>
+            <wp:effectExtent l="0" t="0" r="3810" b="0"/>
+            <wp:docPr id="2128932183" name="Gambar 4"/>
             <wp:cNvGraphicFramePr>
               <a:graphicFrameLocks xmlns:a="http://schemas.openxmlformats.org/drawingml/2006/main" noChangeAspect="1"/>
             </wp:cNvGraphicFramePr>
@@ -1043,138 +1348,6 @@
                 <pic:pic xmlns:pic="http://schemas.openxmlformats.org/drawingml/2006/picture">
                   <pic:nvPicPr>
                     <pic:cNvPr id="0" name="Picture 7"/>
-                    <pic:cNvPicPr>
-                      <a:picLocks noChangeAspect="1" noChangeArrowheads="1"/>
-                    </pic:cNvPicPr>
-                  </pic:nvPicPr>
-                  <pic:blipFill rotWithShape="1">
-                    <a:blip r:embed="rId9" cstate="print">
-                      <a:extLst>
-                        <a:ext uri="{28A0092B-C50C-407E-A947-70E740481C1C}">
-                          <a14:useLocalDpi xmlns:a14="http://schemas.microsoft.com/office/drawing/2010/main" val="0"/>
-                        </a:ext>
-                      </a:extLst>
-                    </a:blip>
-                    <a:srcRect l="50135" t="1471" r="16519" b="42893"/>
-                    <a:stretch/>
-                  </pic:blipFill>
-                  <pic:spPr bwMode="auto">
-                    <a:xfrm>
-                      <a:off x="0" y="0"/>
-                      <a:ext cx="2230424" cy="2091388"/>
-                    </a:xfrm>
-                    <a:prstGeom prst="rect">
-                      <a:avLst/>
-                    </a:prstGeom>
-                    <a:noFill/>
-                    <a:ln>
-                      <a:noFill/>
-                    </a:ln>
-                    <a:extLst>
-                      <a:ext uri="{53640926-AAD7-44D8-BBD7-CCE9431645EC}">
-                        <a14:shadowObscured xmlns:a14="http://schemas.microsoft.com/office/drawing/2010/main"/>
-                      </a:ext>
-                    </a:extLst>
-                  </pic:spPr>
-                </pic:pic>
-              </a:graphicData>
-            </a:graphic>
-          </wp:inline>
-        </w:drawing>
-      </w:r>
-    </w:p>
-    <w:p>
-      <w:pPr>
-        <w:pStyle w:val="Judul3"/>
-      </w:pPr>
-      <w:r>
-        <w:rPr>
-          <w:lang w:val="id-ID"/>
-        </w:rPr>
-        <w:t>1.</w:t>
-      </w:r>
-      <w:r>
-        <w:rPr>
-          <w:lang w:val="id-ID"/>
-        </w:rPr>
-        <w:t>3</w:t>
-      </w:r>
-      <w:r>
-        <w:rPr>
-          <w:lang w:val="id-ID"/>
-        </w:rPr>
-        <w:t xml:space="preserve"> Hasil Menggambar</w:t>
-      </w:r>
-      <w:r>
-        <w:t xml:space="preserve"> </w:t>
-      </w:r>
-      <w:proofErr w:type="spellStart"/>
-      <w:r>
-        <w:t>Kepala</w:t>
-      </w:r>
-      <w:proofErr w:type="spellEnd"/>
-      <w:r>
-        <w:rPr>
-          <w:lang w:val="id-ID"/>
-        </w:rPr>
-        <w:t xml:space="preserve"> dengan Pen </w:t>
-      </w:r>
-      <w:proofErr w:type="spellStart"/>
-      <w:r>
-        <w:rPr>
-          <w:lang w:val="id-ID"/>
-        </w:rPr>
-        <w:t>Tool</w:t>
-      </w:r>
-      <w:proofErr w:type="spellEnd"/>
-    </w:p>
-    <w:p>
-      <w:pPr>
-        <w:pStyle w:val="DaftarParagraf"/>
-        <w:numPr>
-          <w:ilvl w:val="0"/>
-          <w:numId w:val="6"/>
-        </w:numPr>
-        <w:spacing w:line="360" w:lineRule="auto"/>
-        <w:rPr>
-          <w:lang w:val="en-US"/>
-        </w:rPr>
-      </w:pPr>
-      <w:r>
-        <w:rPr>
-          <w:lang w:val="id-ID"/>
-        </w:rPr>
-        <w:t>Buat layer ‘Wajah’ di dalam layer ‘Kepala’</w:t>
-      </w:r>
-    </w:p>
-    <w:p>
-      <w:pPr>
-        <w:pStyle w:val="DaftarParagraf"/>
-        <w:spacing w:line="360" w:lineRule="auto"/>
-        <w:ind w:left="1080"/>
-        <w:jc w:val="center"/>
-        <w:rPr>
-          <w:lang w:val="en-US"/>
-        </w:rPr>
-      </w:pPr>
-      <w:r>
-        <w:rPr>
-          <w:noProof/>
-          <w:lang w:val="en-US"/>
-        </w:rPr>
-        <w:drawing>
-          <wp:inline distT="0" distB="0" distL="0" distR="0" wp14:anchorId="7E998E14" wp14:editId="7BBBDF10">
-            <wp:extent cx="2161309" cy="1806654"/>
-            <wp:effectExtent l="0" t="0" r="0" b="3175"/>
-            <wp:docPr id="619307127" name="Gambar 3"/>
-            <wp:cNvGraphicFramePr>
-              <a:graphicFrameLocks xmlns:a="http://schemas.openxmlformats.org/drawingml/2006/main" noChangeAspect="1"/>
-            </wp:cNvGraphicFramePr>
-            <a:graphic xmlns:a="http://schemas.openxmlformats.org/drawingml/2006/main">
-              <a:graphicData uri="http://schemas.openxmlformats.org/drawingml/2006/picture">
-                <pic:pic xmlns:pic="http://schemas.openxmlformats.org/drawingml/2006/picture">
-                  <pic:nvPicPr>
-                    <pic:cNvPr id="0" name="Picture 3"/>
                     <pic:cNvPicPr>
                       <a:picLocks noChangeAspect="1" noChangeArrowheads="1"/>
                     </pic:cNvPicPr>
@@ -1195,7 +1368,7 @@
                   <pic:spPr bwMode="auto">
                     <a:xfrm>
                       <a:off x="0" y="0"/>
-                      <a:ext cx="2169409" cy="1813424"/>
+                      <a:ext cx="1621218" cy="1629365"/>
                     </a:xfrm>
                     <a:prstGeom prst="rect">
                       <a:avLst/>
@@ -1220,7 +1393,7 @@
         </w:rPr>
       </w:pPr>
       <w:r>
-        <w:t>1.</w:t>
+        <w:t>2.</w:t>
       </w:r>
       <w:r>
         <w:rPr>
@@ -1235,7 +1408,35 @@
         <w:rPr>
           <w:lang w:val="id-ID"/>
         </w:rPr>
-        <w:t>Layer Wajah di dalam Layer Kepala</w:t>
+        <w:t xml:space="preserve">Mengunci </w:t>
+      </w:r>
+      <w:r>
+        <w:rPr>
+          <w:i/>
+          <w:iCs/>
+          <w:lang w:val="id-ID"/>
+        </w:rPr>
+        <w:t>layer</w:t>
+      </w:r>
+      <w:r>
+        <w:rPr>
+          <w:lang w:val="id-ID"/>
+        </w:rPr>
+        <w:t xml:space="preserve"> ‘</w:t>
+      </w:r>
+      <w:proofErr w:type="spellStart"/>
+      <w:r>
+        <w:rPr>
+          <w:lang w:val="id-ID"/>
+        </w:rPr>
+        <w:t>Background</w:t>
+      </w:r>
+      <w:proofErr w:type="spellEnd"/>
+      <w:r>
+        <w:rPr>
+          <w:lang w:val="id-ID"/>
+        </w:rPr>
+        <w:t>’</w:t>
       </w:r>
     </w:p>
     <w:p>
@@ -1251,67 +1452,21 @@
         <w:rPr>
           <w:lang w:val="id-ID"/>
         </w:rPr>
-        <w:t xml:space="preserve">Gambar wajah dengan </w:t>
-      </w:r>
-      <w:proofErr w:type="spellStart"/>
-      <w:r>
-        <w:rPr>
-          <w:lang w:val="id-ID"/>
-        </w:rPr>
-        <w:t>ellipse</w:t>
-      </w:r>
-      <w:proofErr w:type="spellEnd"/>
-      <w:r>
-        <w:rPr>
-          <w:lang w:val="id-ID"/>
-        </w:rPr>
-        <w:t xml:space="preserve"> </w:t>
-      </w:r>
-      <w:proofErr w:type="spellStart"/>
-      <w:r>
-        <w:rPr>
-          <w:lang w:val="id-ID"/>
-        </w:rPr>
-        <w:t>tool</w:t>
-      </w:r>
-      <w:proofErr w:type="spellEnd"/>
-      <w:r>
-        <w:rPr>
-          <w:lang w:val="id-ID"/>
-        </w:rPr>
-        <w:t xml:space="preserve"> </w:t>
-      </w:r>
-      <w:r>
-        <w:rPr>
-          <w:lang w:val="id-ID"/>
-        </w:rPr>
-        <w:t xml:space="preserve">untuk mata dan </w:t>
-      </w:r>
-      <w:r>
-        <w:rPr>
-          <w:lang w:val="id-ID"/>
-        </w:rPr>
-        <w:t xml:space="preserve">pen </w:t>
-      </w:r>
-      <w:proofErr w:type="spellStart"/>
-      <w:r>
-        <w:rPr>
-          <w:lang w:val="id-ID"/>
-        </w:rPr>
-        <w:t>tool</w:t>
-      </w:r>
-      <w:proofErr w:type="spellEnd"/>
-      <w:r>
-        <w:rPr>
-          <w:lang w:val="id-ID"/>
-        </w:rPr>
-        <w:t xml:space="preserve"> </w:t>
-      </w:r>
-      <w:r>
-        <w:rPr>
-          <w:lang w:val="id-ID"/>
-        </w:rPr>
-        <w:t>untuk alis</w:t>
+        <w:t xml:space="preserve">Buat </w:t>
+      </w:r>
+      <w:r>
+        <w:rPr>
+          <w:i/>
+          <w:iCs/>
+          <w:lang w:val="id-ID"/>
+        </w:rPr>
+        <w:t>layer</w:t>
+      </w:r>
+      <w:r>
+        <w:rPr>
+          <w:lang w:val="id-ID"/>
+        </w:rPr>
+        <w:t xml:space="preserve"> ‘Rumah’</w:t>
       </w:r>
     </w:p>
     <w:p>
@@ -1326,10 +1481,10 @@
           <w:noProof/>
         </w:rPr>
         <w:drawing>
-          <wp:inline distT="0" distB="0" distL="0" distR="0" wp14:anchorId="31AA7B07" wp14:editId="420E97BA">
-            <wp:extent cx="1946564" cy="2319885"/>
-            <wp:effectExtent l="0" t="0" r="0" b="4445"/>
-            <wp:docPr id="1197633952" name="Gambar 8"/>
+          <wp:inline distT="0" distB="0" distL="0" distR="0" wp14:anchorId="0012E5F7" wp14:editId="37E67231">
+            <wp:extent cx="1737360" cy="1359484"/>
+            <wp:effectExtent l="0" t="0" r="0" b="0"/>
+            <wp:docPr id="1278390045" name="Gambar 5"/>
             <wp:cNvGraphicFramePr>
               <a:graphicFrameLocks xmlns:a="http://schemas.openxmlformats.org/drawingml/2006/main" noChangeAspect="1"/>
             </wp:cNvGraphicFramePr>
@@ -1337,26 +1492,28 @@
               <a:graphicData uri="http://schemas.openxmlformats.org/drawingml/2006/picture">
                 <pic:pic xmlns:pic="http://schemas.openxmlformats.org/drawingml/2006/picture">
                   <pic:nvPicPr>
-                    <pic:cNvPr id="0" name="Picture 8"/>
+                    <pic:cNvPr id="0" name="Picture 9"/>
                     <pic:cNvPicPr>
                       <a:picLocks noChangeAspect="1" noChangeArrowheads="1"/>
                     </pic:cNvPicPr>
                   </pic:nvPicPr>
-                  <pic:blipFill rotWithShape="1">
-                    <a:blip r:embed="rId11" cstate="print">
+                  <pic:blipFill>
+                    <a:blip r:embed="rId11">
                       <a:extLst>
                         <a:ext uri="{28A0092B-C50C-407E-A947-70E740481C1C}">
                           <a14:useLocalDpi xmlns:a14="http://schemas.microsoft.com/office/drawing/2010/main" val="0"/>
                         </a:ext>
                       </a:extLst>
                     </a:blip>
-                    <a:srcRect l="50551" r="17077" b="31351"/>
-                    <a:stretch/>
+                    <a:srcRect/>
+                    <a:stretch>
+                      <a:fillRect/>
+                    </a:stretch>
                   </pic:blipFill>
                   <pic:spPr bwMode="auto">
                     <a:xfrm>
                       <a:off x="0" y="0"/>
-                      <a:ext cx="1949996" cy="2323975"/>
+                      <a:ext cx="1744980" cy="1365447"/>
                     </a:xfrm>
                     <a:prstGeom prst="rect">
                       <a:avLst/>
@@ -1365,11 +1522,6 @@
                     <a:ln>
                       <a:noFill/>
                     </a:ln>
-                    <a:extLst>
-                      <a:ext uri="{53640926-AAD7-44D8-BBD7-CCE9431645EC}">
-                        <a14:shadowObscured xmlns:a14="http://schemas.microsoft.com/office/drawing/2010/main"/>
-                      </a:ext>
-                    </a:extLst>
                   </pic:spPr>
                 </pic:pic>
               </a:graphicData>
@@ -1383,33 +1535,17 @@
         <w:pStyle w:val="Judul3"/>
       </w:pPr>
       <w:r>
-        <w:t xml:space="preserve">1.5 </w:t>
-      </w:r>
-      <w:r>
-        <w:t xml:space="preserve">Hasil </w:t>
-      </w:r>
-      <w:proofErr w:type="spellStart"/>
-      <w:r>
-        <w:t>Menggambar</w:t>
-      </w:r>
-      <w:proofErr w:type="spellEnd"/>
-      <w:r>
-        <w:t xml:space="preserve"> Wajah</w:t>
-      </w:r>
-    </w:p>
-    <w:p>
-      <w:pPr>
-        <w:rPr>
-          <w:lang w:val="en-US"/>
-        </w:rPr>
-      </w:pPr>
-    </w:p>
-    <w:p>
-      <w:pPr>
-        <w:rPr>
-          <w:lang w:val="en-US"/>
-        </w:rPr>
-      </w:pPr>
+        <w:t>2.</w:t>
+      </w:r>
+      <w:r>
+        <w:t xml:space="preserve">5 </w:t>
+      </w:r>
+      <w:r>
+        <w:rPr>
+          <w:lang w:val="id-ID"/>
+        </w:rPr>
+        <w:t>Membuat layer ‘Rumah’</w:t>
+      </w:r>
     </w:p>
     <w:p>
       <w:pPr>
@@ -1420,19 +1556,28 @@
         </w:numPr>
         <w:spacing w:line="360" w:lineRule="auto"/>
       </w:pPr>
-      <w:r>
-        <w:rPr>
-          <w:lang w:val="id-ID"/>
-        </w:rPr>
-        <w:lastRenderedPageBreak/>
-        <w:t xml:space="preserve">Buat layer ‘Badan’ dan gambar badan dan leher dengan pen </w:t>
-      </w:r>
       <w:proofErr w:type="spellStart"/>
       <w:r>
         <w:rPr>
-          <w:lang w:val="id-ID"/>
-        </w:rPr>
-        <w:t>tool</w:t>
+          <w:i/>
+          <w:iCs/>
+          <w:lang w:val="id-ID"/>
+        </w:rPr>
+        <w:t>Import</w:t>
+      </w:r>
+      <w:proofErr w:type="spellEnd"/>
+      <w:r>
+        <w:rPr>
+          <w:lang w:val="id-ID"/>
+        </w:rPr>
+        <w:t xml:space="preserve"> gambar untuk rumah dengan menekan </w:t>
+      </w:r>
+      <w:proofErr w:type="spellStart"/>
+      <w:r>
+        <w:rPr>
+          <w:lang w:val="id-ID"/>
+        </w:rPr>
+        <w:t>Ctrl+R</w:t>
       </w:r>
       <w:proofErr w:type="spellEnd"/>
     </w:p>
@@ -1448,10 +1593,10 @@
           <w:noProof/>
         </w:rPr>
         <w:drawing>
-          <wp:inline distT="0" distB="0" distL="0" distR="0" wp14:anchorId="139F005D" wp14:editId="55DDBDEF">
-            <wp:extent cx="2534920" cy="1794163"/>
+          <wp:inline distT="0" distB="0" distL="0" distR="0" wp14:anchorId="3625A7EB" wp14:editId="6450D028">
+            <wp:extent cx="2573614" cy="1447800"/>
             <wp:effectExtent l="0" t="0" r="0" b="0"/>
-            <wp:docPr id="1525359279" name="Gambar 5"/>
+            <wp:docPr id="1212717160" name="Gambar 6"/>
             <wp:cNvGraphicFramePr>
               <a:graphicFrameLocks xmlns:a="http://schemas.openxmlformats.org/drawingml/2006/main" noChangeAspect="1"/>
             </wp:cNvGraphicFramePr>
@@ -1459,12 +1604,12 @@
               <a:graphicData uri="http://schemas.openxmlformats.org/drawingml/2006/picture">
                 <pic:pic xmlns:pic="http://schemas.openxmlformats.org/drawingml/2006/picture">
                   <pic:nvPicPr>
-                    <pic:cNvPr id="0" name="Picture 5"/>
+                    <pic:cNvPr id="0" name="Picture 11"/>
                     <pic:cNvPicPr>
                       <a:picLocks noChangeAspect="1" noChangeArrowheads="1"/>
                     </pic:cNvPicPr>
                   </pic:nvPicPr>
-                  <pic:blipFill rotWithShape="1">
+                  <pic:blipFill>
                     <a:blip r:embed="rId12" cstate="print">
                       <a:extLst>
                         <a:ext uri="{28A0092B-C50C-407E-A947-70E740481C1C}">
@@ -1472,13 +1617,15 @@
                         </a:ext>
                       </a:extLst>
                     </a:blip>
-                    <a:srcRect l="49587" b="36510"/>
-                    <a:stretch/>
+                    <a:srcRect/>
+                    <a:stretch>
+                      <a:fillRect/>
+                    </a:stretch>
                   </pic:blipFill>
                   <pic:spPr bwMode="auto">
                     <a:xfrm>
                       <a:off x="0" y="0"/>
-                      <a:ext cx="2535382" cy="1794490"/>
+                      <a:ext cx="2580310" cy="1451567"/>
                     </a:xfrm>
                     <a:prstGeom prst="rect">
                       <a:avLst/>
@@ -1487,11 +1634,6 @@
                     <a:ln>
                       <a:noFill/>
                     </a:ln>
-                    <a:extLst>
-                      <a:ext uri="{53640926-AAD7-44D8-BBD7-CCE9431645EC}">
-                        <a14:shadowObscured xmlns:a14="http://schemas.microsoft.com/office/drawing/2010/main"/>
-                      </a:ext>
-                    </a:extLst>
                   </pic:spPr>
                 </pic:pic>
               </a:graphicData>
@@ -1503,27 +1645,45 @@
     <w:p>
       <w:pPr>
         <w:pStyle w:val="Judul3"/>
-        <w:rPr>
-          <w:lang w:val="en-GB"/>
-        </w:rPr>
-      </w:pPr>
-      <w:r>
-        <w:t xml:space="preserve">1.6 </w:t>
+      </w:pPr>
+      <w:r>
+        <w:t>2.</w:t>
+      </w:r>
+      <w:r>
+        <w:t>6</w:t>
+      </w:r>
+      <w:r>
+        <w:rPr>
+          <w:lang w:val="id-ID"/>
+        </w:rPr>
+        <w:t xml:space="preserve"> Hasil </w:t>
       </w:r>
       <w:proofErr w:type="spellStart"/>
       <w:r>
-        <w:t>Membuat</w:t>
+        <w:rPr>
+          <w:i/>
+          <w:iCs/>
+          <w:lang w:val="id-ID"/>
+        </w:rPr>
+        <w:t>import</w:t>
       </w:r>
       <w:proofErr w:type="spellEnd"/>
       <w:r>
+        <w:rPr>
+          <w:lang w:val="id-ID"/>
+        </w:rPr>
+        <w:t xml:space="preserve"> gambar rumah</w:t>
+      </w:r>
+      <w:r>
         <w:t xml:space="preserve"> </w:t>
       </w:r>
-      <w:r>
-        <w:t>L</w:t>
-      </w:r>
-      <w:r>
-        <w:t>ayer ‘Badan’ dan Hasil Menggambar Badan</w:t>
-      </w:r>
+    </w:p>
+    <w:p>
+      <w:pPr>
+        <w:rPr>
+          <w:lang w:val="en-US"/>
+        </w:rPr>
+      </w:pPr>
     </w:p>
     <w:p>
       <w:pPr>
@@ -1538,7 +1698,20 @@
         <w:rPr>
           <w:lang w:val="id-ID"/>
         </w:rPr>
-        <w:t>Buat layer ‘Tangan’ di dalam layer ‘Badan’</w:t>
+        <w:lastRenderedPageBreak/>
+        <w:t>Buat layer ‘</w:t>
+      </w:r>
+      <w:r>
+        <w:rPr>
+          <w:lang w:val="id-ID"/>
+        </w:rPr>
+        <w:t>Awan</w:t>
+      </w:r>
+      <w:r>
+        <w:rPr>
+          <w:lang w:val="id-ID"/>
+        </w:rPr>
+        <w:t>’</w:t>
       </w:r>
     </w:p>
     <w:p>
@@ -1553,10 +1726,10 @@
           <w:noProof/>
         </w:rPr>
         <w:drawing>
-          <wp:inline distT="0" distB="0" distL="0" distR="0" wp14:anchorId="6961F7C0" wp14:editId="6A5DF7FF">
-            <wp:extent cx="2763520" cy="2034087"/>
-            <wp:effectExtent l="0" t="0" r="0" b="4445"/>
-            <wp:docPr id="1224071669" name="Gambar 9"/>
+          <wp:inline distT="0" distB="0" distL="0" distR="0" wp14:anchorId="64DEC7E7" wp14:editId="64BB82F4">
+            <wp:extent cx="1858546" cy="1478280"/>
+            <wp:effectExtent l="0" t="0" r="8890" b="7620"/>
+            <wp:docPr id="537652390" name="Gambar 7"/>
             <wp:cNvGraphicFramePr>
               <a:graphicFrameLocks xmlns:a="http://schemas.openxmlformats.org/drawingml/2006/main" noChangeAspect="1"/>
             </wp:cNvGraphicFramePr>
@@ -1564,7 +1737,7 @@
               <a:graphicData uri="http://schemas.openxmlformats.org/drawingml/2006/picture">
                 <pic:pic xmlns:pic="http://schemas.openxmlformats.org/drawingml/2006/picture">
                   <pic:nvPicPr>
-                    <pic:cNvPr id="0" name="Picture 9"/>
+                    <pic:cNvPr id="0" name="Picture 13"/>
                     <pic:cNvPicPr>
                       <a:picLocks noChangeAspect="1" noChangeArrowheads="1"/>
                     </pic:cNvPicPr>
@@ -1585,7 +1758,7 @@
                   <pic:spPr bwMode="auto">
                     <a:xfrm>
                       <a:off x="0" y="0"/>
-                      <a:ext cx="2767334" cy="2036894"/>
+                      <a:ext cx="1868704" cy="1486360"/>
                     </a:xfrm>
                     <a:prstGeom prst="rect">
                       <a:avLst/>
@@ -1610,10 +1783,24 @@
         </w:rPr>
       </w:pPr>
       <w:r>
-        <w:t xml:space="preserve">1.7 </w:t>
-      </w:r>
-      <w:r>
-        <w:t>Membuat Layer Tangan</w:t>
+        <w:t>2.</w:t>
+      </w:r>
+      <w:r>
+        <w:t xml:space="preserve">7 </w:t>
+      </w:r>
+      <w:proofErr w:type="spellStart"/>
+      <w:r>
+        <w:t>Membuat</w:t>
+      </w:r>
+      <w:proofErr w:type="spellEnd"/>
+      <w:r>
+        <w:t xml:space="preserve"> Layer </w:t>
+      </w:r>
+      <w:r>
+        <w:rPr>
+          <w:lang w:val="id-ID"/>
+        </w:rPr>
+        <w:t>‘Awan’</w:t>
       </w:r>
     </w:p>
     <w:p>
@@ -1625,18 +1812,28 @@
         </w:numPr>
         <w:spacing w:line="360" w:lineRule="auto"/>
       </w:pPr>
-      <w:r>
-        <w:rPr>
-          <w:lang w:val="id-ID"/>
-        </w:rPr>
-        <w:t xml:space="preserve">Gambar tangan menggunakan pen </w:t>
-      </w:r>
       <w:proofErr w:type="spellStart"/>
       <w:r>
         <w:rPr>
-          <w:lang w:val="id-ID"/>
-        </w:rPr>
-        <w:t>tool</w:t>
+          <w:i/>
+          <w:iCs/>
+          <w:lang w:val="id-ID"/>
+        </w:rPr>
+        <w:t>Import</w:t>
+      </w:r>
+      <w:proofErr w:type="spellEnd"/>
+      <w:r>
+        <w:rPr>
+          <w:lang w:val="id-ID"/>
+        </w:rPr>
+        <w:t xml:space="preserve"> gambar untuk latar belakang dengan menekan </w:t>
+      </w:r>
+      <w:proofErr w:type="spellStart"/>
+      <w:r>
+        <w:rPr>
+          <w:lang w:val="id-ID"/>
+        </w:rPr>
+        <w:t>Ctrl+R</w:t>
       </w:r>
       <w:proofErr w:type="spellEnd"/>
     </w:p>
@@ -1652,10 +1849,10 @@
           <w:noProof/>
         </w:rPr>
         <w:drawing>
-          <wp:inline distT="0" distB="0" distL="0" distR="0" wp14:anchorId="45338ECA" wp14:editId="63FD3B87">
-            <wp:extent cx="1884218" cy="2488041"/>
-            <wp:effectExtent l="0" t="0" r="1905" b="7620"/>
-            <wp:docPr id="575616597" name="Gambar 10"/>
+          <wp:inline distT="0" distB="0" distL="0" distR="0" wp14:anchorId="4A3D9496" wp14:editId="2DFDA294">
+            <wp:extent cx="3183156" cy="1790700"/>
+            <wp:effectExtent l="0" t="0" r="0" b="0"/>
+            <wp:docPr id="2070527921" name="Gambar 8"/>
             <wp:cNvGraphicFramePr>
               <a:graphicFrameLocks xmlns:a="http://schemas.openxmlformats.org/drawingml/2006/main" noChangeAspect="1"/>
             </wp:cNvGraphicFramePr>
@@ -1663,128 +1860,13 @@
               <a:graphicData uri="http://schemas.openxmlformats.org/drawingml/2006/picture">
                 <pic:pic xmlns:pic="http://schemas.openxmlformats.org/drawingml/2006/picture">
                   <pic:nvPicPr>
-                    <pic:cNvPr id="0" name="Picture 10"/>
-                    <pic:cNvPicPr>
-                      <a:picLocks noChangeAspect="1" noChangeArrowheads="1"/>
-                    </pic:cNvPicPr>
-                  </pic:nvPicPr>
-                  <pic:blipFill rotWithShape="1">
-                    <a:blip r:embed="rId14" cstate="print">
-                      <a:extLst>
-                        <a:ext uri="{28A0092B-C50C-407E-A947-70E740481C1C}">
-                          <a14:useLocalDpi xmlns:a14="http://schemas.microsoft.com/office/drawing/2010/main" val="0"/>
-                        </a:ext>
-                      </a:extLst>
-                    </a:blip>
-                    <a:srcRect l="50000" r="17350" b="23286"/>
-                    <a:stretch/>
-                  </pic:blipFill>
-                  <pic:spPr bwMode="auto">
-                    <a:xfrm>
-                      <a:off x="0" y="0"/>
-                      <a:ext cx="1887233" cy="2492023"/>
-                    </a:xfrm>
-                    <a:prstGeom prst="rect">
-                      <a:avLst/>
-                    </a:prstGeom>
-                    <a:noFill/>
-                    <a:ln>
-                      <a:noFill/>
-                    </a:ln>
-                    <a:extLst>
-                      <a:ext uri="{53640926-AAD7-44D8-BBD7-CCE9431645EC}">
-                        <a14:shadowObscured xmlns:a14="http://schemas.microsoft.com/office/drawing/2010/main"/>
-                      </a:ext>
-                    </a:extLst>
-                  </pic:spPr>
-                </pic:pic>
-              </a:graphicData>
-            </a:graphic>
-          </wp:inline>
-        </w:drawing>
-      </w:r>
-    </w:p>
-    <w:p>
-      <w:pPr>
-        <w:pStyle w:val="Judul3"/>
-        <w:rPr>
-          <w:lang w:val="id-ID"/>
-        </w:rPr>
-      </w:pPr>
-      <w:r>
-        <w:t xml:space="preserve">1.8 </w:t>
-      </w:r>
-      <w:r>
-        <w:t xml:space="preserve">Hasil </w:t>
-      </w:r>
-      <w:proofErr w:type="spellStart"/>
-      <w:r>
-        <w:t>Menggambar</w:t>
-      </w:r>
-      <w:proofErr w:type="spellEnd"/>
-      <w:r>
-        <w:t xml:space="preserve"> Tangan</w:t>
-      </w:r>
-      <w:r>
-        <w:t xml:space="preserve"> </w:t>
-      </w:r>
-      <w:proofErr w:type="spellStart"/>
-      <w:r>
-        <w:t>dengan</w:t>
-      </w:r>
-      <w:proofErr w:type="spellEnd"/>
-      <w:r>
-        <w:t xml:space="preserve"> Pen Tool</w:t>
-      </w:r>
-    </w:p>
-    <w:p/>
-    <w:p>
-      <w:pPr>
-        <w:pStyle w:val="DaftarParagraf"/>
-        <w:numPr>
-          <w:ilvl w:val="0"/>
-          <w:numId w:val="6"/>
-        </w:numPr>
-        <w:spacing w:line="360" w:lineRule="auto"/>
-      </w:pPr>
-      <w:r>
-        <w:rPr>
-          <w:lang w:val="id-ID"/>
-        </w:rPr>
-        <w:lastRenderedPageBreak/>
-        <w:t>Buat layer ‘Kaki’ di dalam layer ‘Badan’</w:t>
-      </w:r>
-    </w:p>
-    <w:p>
-      <w:pPr>
-        <w:pStyle w:val="DaftarParagraf"/>
-        <w:spacing w:line="360" w:lineRule="auto"/>
-        <w:ind w:left="1080"/>
-        <w:jc w:val="center"/>
-      </w:pPr>
-      <w:r>
-        <w:rPr>
-          <w:noProof/>
-        </w:rPr>
-        <w:drawing>
-          <wp:inline distT="0" distB="0" distL="0" distR="0" wp14:anchorId="69D82EBD" wp14:editId="69FEC39A">
-            <wp:extent cx="2514600" cy="2179528"/>
-            <wp:effectExtent l="0" t="0" r="0" b="0"/>
-            <wp:docPr id="671233288" name="Gambar 11"/>
-            <wp:cNvGraphicFramePr>
-              <a:graphicFrameLocks xmlns:a="http://schemas.openxmlformats.org/drawingml/2006/main" noChangeAspect="1"/>
-            </wp:cNvGraphicFramePr>
-            <a:graphic xmlns:a="http://schemas.openxmlformats.org/drawingml/2006/main">
-              <a:graphicData uri="http://schemas.openxmlformats.org/drawingml/2006/picture">
-                <pic:pic xmlns:pic="http://schemas.openxmlformats.org/drawingml/2006/picture">
-                  <pic:nvPicPr>
-                    <pic:cNvPr id="0" name="Picture 11"/>
+                    <pic:cNvPr id="0" name="Picture 15"/>
                     <pic:cNvPicPr>
                       <a:picLocks noChangeAspect="1" noChangeArrowheads="1"/>
                     </pic:cNvPicPr>
                   </pic:nvPicPr>
                   <pic:blipFill>
-                    <a:blip r:embed="rId15">
+                    <a:blip r:embed="rId14" cstate="print">
                       <a:extLst>
                         <a:ext uri="{28A0092B-C50C-407E-A947-70E740481C1C}">
                           <a14:useLocalDpi xmlns:a14="http://schemas.microsoft.com/office/drawing/2010/main" val="0"/>
@@ -1799,7 +1881,7 @@
                   <pic:spPr bwMode="auto">
                     <a:xfrm>
                       <a:off x="0" y="0"/>
-                      <a:ext cx="2516961" cy="2181574"/>
+                      <a:ext cx="3194826" cy="1797265"/>
                     </a:xfrm>
                     <a:prstGeom prst="rect">
                       <a:avLst/>
@@ -1820,14 +1902,33 @@
       <w:pPr>
         <w:pStyle w:val="Judul3"/>
         <w:rPr>
-          <w:lang w:val="en-GB"/>
-        </w:rPr>
-      </w:pPr>
-      <w:r>
-        <w:t xml:space="preserve">1.9 </w:t>
-      </w:r>
-      <w:r>
-        <w:t>Membuat Layer ‘Kaki’</w:t>
+          <w:lang w:val="id-ID"/>
+        </w:rPr>
+      </w:pPr>
+      <w:r>
+        <w:t>2.</w:t>
+      </w:r>
+      <w:r>
+        <w:t xml:space="preserve">8 </w:t>
+      </w:r>
+      <w:r>
+        <w:t xml:space="preserve">Hasil </w:t>
+      </w:r>
+      <w:proofErr w:type="spellStart"/>
+      <w:r>
+        <w:rPr>
+          <w:i/>
+          <w:iCs/>
+          <w:lang w:val="id-ID"/>
+        </w:rPr>
+        <w:t>import</w:t>
+      </w:r>
+      <w:proofErr w:type="spellEnd"/>
+      <w:r>
+        <w:rPr>
+          <w:lang w:val="id-ID"/>
+        </w:rPr>
+        <w:t xml:space="preserve"> gambar awan</w:t>
       </w:r>
     </w:p>
     <w:p>
@@ -1843,16 +1944,8 @@
         <w:rPr>
           <w:lang w:val="id-ID"/>
         </w:rPr>
-        <w:t xml:space="preserve">Gambar kaki menggunakan pen </w:t>
-      </w:r>
-      <w:proofErr w:type="spellStart"/>
-      <w:r>
-        <w:rPr>
-          <w:lang w:val="id-ID"/>
-        </w:rPr>
-        <w:t>tool</w:t>
-      </w:r>
-      <w:proofErr w:type="spellEnd"/>
+        <w:t>Konversi gambar awan ke simbol</w:t>
+      </w:r>
     </w:p>
     <w:p>
       <w:pPr>
@@ -1866,10 +1959,10 @@
           <w:noProof/>
         </w:rPr>
         <w:drawing>
-          <wp:inline distT="0" distB="0" distL="0" distR="0" wp14:anchorId="37159C4E" wp14:editId="60251581">
-            <wp:extent cx="1662546" cy="2361770"/>
-            <wp:effectExtent l="0" t="0" r="0" b="635"/>
-            <wp:docPr id="1135764250" name="Gambar 12"/>
+          <wp:inline distT="0" distB="0" distL="0" distR="0" wp14:anchorId="69373CE7" wp14:editId="616960A3">
+            <wp:extent cx="2545080" cy="1172013"/>
+            <wp:effectExtent l="0" t="0" r="7620" b="9525"/>
+            <wp:docPr id="356552562" name="Gambar 9"/>
             <wp:cNvGraphicFramePr>
               <a:graphicFrameLocks xmlns:a="http://schemas.openxmlformats.org/drawingml/2006/main" noChangeAspect="1"/>
             </wp:cNvGraphicFramePr>
@@ -1877,117 +1970,13 @@
               <a:graphicData uri="http://schemas.openxmlformats.org/drawingml/2006/picture">
                 <pic:pic xmlns:pic="http://schemas.openxmlformats.org/drawingml/2006/picture">
                   <pic:nvPicPr>
-                    <pic:cNvPr id="0" name="Picture 12"/>
-                    <pic:cNvPicPr>
-                      <a:picLocks noChangeAspect="1" noChangeArrowheads="1"/>
-                    </pic:cNvPicPr>
-                  </pic:nvPicPr>
-                  <pic:blipFill rotWithShape="1">
-                    <a:blip r:embed="rId16" cstate="print">
-                      <a:extLst>
-                        <a:ext uri="{28A0092B-C50C-407E-A947-70E740481C1C}">
-                          <a14:useLocalDpi xmlns:a14="http://schemas.microsoft.com/office/drawing/2010/main" val="0"/>
-                        </a:ext>
-                      </a:extLst>
-                    </a:blip>
-                    <a:srcRect l="49587" r="17350" b="16423"/>
-                    <a:stretch/>
-                  </pic:blipFill>
-                  <pic:spPr bwMode="auto">
-                    <a:xfrm>
-                      <a:off x="0" y="0"/>
-                      <a:ext cx="1662849" cy="2362200"/>
-                    </a:xfrm>
-                    <a:prstGeom prst="rect">
-                      <a:avLst/>
-                    </a:prstGeom>
-                    <a:noFill/>
-                    <a:ln>
-                      <a:noFill/>
-                    </a:ln>
-                    <a:extLst>
-                      <a:ext uri="{53640926-AAD7-44D8-BBD7-CCE9431645EC}">
-                        <a14:shadowObscured xmlns:a14="http://schemas.microsoft.com/office/drawing/2010/main"/>
-                      </a:ext>
-                    </a:extLst>
-                  </pic:spPr>
-                </pic:pic>
-              </a:graphicData>
-            </a:graphic>
-          </wp:inline>
-        </w:drawing>
-      </w:r>
-    </w:p>
-    <w:p>
-      <w:pPr>
-        <w:pStyle w:val="Judul3"/>
-        <w:rPr>
-          <w:lang w:val="en-GB"/>
-        </w:rPr>
-      </w:pPr>
-      <w:r>
-        <w:t xml:space="preserve">1.10 </w:t>
-      </w:r>
-      <w:r>
-        <w:t xml:space="preserve">Hasil Menggambar Kaki </w:t>
-      </w:r>
-      <w:proofErr w:type="spellStart"/>
-      <w:r>
-        <w:t>dengan</w:t>
-      </w:r>
-      <w:proofErr w:type="spellEnd"/>
-      <w:r>
-        <w:t xml:space="preserve"> Pen Tool</w:t>
-      </w:r>
-    </w:p>
-    <w:p>
-      <w:pPr>
-        <w:pStyle w:val="DaftarParagraf"/>
-        <w:numPr>
-          <w:ilvl w:val="0"/>
-          <w:numId w:val="6"/>
-        </w:numPr>
-        <w:spacing w:line="360" w:lineRule="auto"/>
-      </w:pPr>
-      <w:bookmarkStart w:id="0" w:name="_Hlk161894106"/>
-      <w:r>
-        <w:rPr>
-          <w:lang w:val="id-ID"/>
-        </w:rPr>
-        <w:t>Buat layer ‘Topi’ di atas layer ‘Kepala’</w:t>
-      </w:r>
-      <w:bookmarkEnd w:id="0"/>
-    </w:p>
-    <w:p>
-      <w:pPr>
-        <w:pStyle w:val="DaftarParagraf"/>
-        <w:spacing w:line="360" w:lineRule="auto"/>
-        <w:ind w:left="1080"/>
-        <w:jc w:val="center"/>
-      </w:pPr>
-      <w:r>
-        <w:rPr>
-          <w:noProof/>
-        </w:rPr>
-        <w:drawing>
-          <wp:inline distT="0" distB="0" distL="0" distR="0" wp14:anchorId="46DB56B0" wp14:editId="46EB7E61">
-            <wp:extent cx="2618509" cy="1841047"/>
-            <wp:effectExtent l="0" t="0" r="0" b="6985"/>
-            <wp:docPr id="451062380" name="Gambar 13"/>
-            <wp:cNvGraphicFramePr>
-              <a:graphicFrameLocks xmlns:a="http://schemas.openxmlformats.org/drawingml/2006/main" noChangeAspect="1"/>
-            </wp:cNvGraphicFramePr>
-            <a:graphic xmlns:a="http://schemas.openxmlformats.org/drawingml/2006/main">
-              <a:graphicData uri="http://schemas.openxmlformats.org/drawingml/2006/picture">
-                <pic:pic xmlns:pic="http://schemas.openxmlformats.org/drawingml/2006/picture">
-                  <pic:nvPicPr>
-                    <pic:cNvPr id="0" name="Picture 13"/>
+                    <pic:cNvPr id="0" name="Picture 17"/>
                     <pic:cNvPicPr>
                       <a:picLocks noChangeAspect="1" noChangeArrowheads="1"/>
                     </pic:cNvPicPr>
                   </pic:nvPicPr>
                   <pic:blipFill>
-                    <a:blip r:embed="rId17">
+                    <a:blip r:embed="rId15" cstate="print">
                       <a:extLst>
                         <a:ext uri="{28A0092B-C50C-407E-A947-70E740481C1C}">
                           <a14:useLocalDpi xmlns:a14="http://schemas.microsoft.com/office/drawing/2010/main" val="0"/>
@@ -2002,7 +1991,7 @@
                   <pic:spPr bwMode="auto">
                     <a:xfrm>
                       <a:off x="0" y="0"/>
-                      <a:ext cx="2623086" cy="1844265"/>
+                      <a:ext cx="2556724" cy="1177375"/>
                     </a:xfrm>
                     <a:prstGeom prst="rect">
                       <a:avLst/>
@@ -2022,25 +2011,34 @@
     <w:p>
       <w:pPr>
         <w:pStyle w:val="Judul3"/>
-      </w:pPr>
-      <w:r>
-        <w:t xml:space="preserve">1.11 </w:t>
-      </w:r>
-      <w:proofErr w:type="spellStart"/>
-      <w:r>
-        <w:t>Membuat</w:t>
-      </w:r>
-      <w:proofErr w:type="spellEnd"/>
-      <w:r>
-        <w:t xml:space="preserve"> Layer ‘Topi’</w:t>
-      </w:r>
-    </w:p>
-    <w:p>
-      <w:pPr>
-        <w:rPr>
-          <w:lang w:val="en-US"/>
-        </w:rPr>
-      </w:pPr>
+        <w:rPr>
+          <w:lang w:val="en-GB"/>
+        </w:rPr>
+      </w:pPr>
+      <w:r>
+        <w:t>2.</w:t>
+      </w:r>
+      <w:r>
+        <w:t xml:space="preserve">9 </w:t>
+      </w:r>
+      <w:r>
+        <w:rPr>
+          <w:lang w:val="id-ID"/>
+        </w:rPr>
+        <w:t xml:space="preserve">Konversi </w:t>
+      </w:r>
+      <w:r>
+        <w:rPr>
+          <w:lang w:val="id-ID"/>
+        </w:rPr>
+        <w:t xml:space="preserve">gambar awan </w:t>
+      </w:r>
+      <w:r>
+        <w:rPr>
+          <w:lang w:val="id-ID"/>
+        </w:rPr>
+        <w:t>ke simbol</w:t>
+      </w:r>
     </w:p>
     <w:p>
       <w:pPr>
@@ -2055,22 +2053,19 @@
         <w:rPr>
           <w:lang w:val="id-ID"/>
         </w:rPr>
-        <w:lastRenderedPageBreak/>
-        <w:t xml:space="preserve">Gambar topi menggunakan pen </w:t>
-      </w:r>
-      <w:proofErr w:type="spellStart"/>
-      <w:r>
-        <w:rPr>
-          <w:lang w:val="id-ID"/>
-        </w:rPr>
-        <w:t>tool</w:t>
-      </w:r>
-      <w:proofErr w:type="spellEnd"/>
-      <w:r>
-        <w:rPr>
-          <w:lang w:val="id-ID"/>
-        </w:rPr>
-        <w:t xml:space="preserve"> dan sesuaikan warna topi</w:t>
+        <w:t xml:space="preserve">Tambahkan </w:t>
+      </w:r>
+      <w:r>
+        <w:rPr>
+          <w:lang w:val="id-ID"/>
+        </w:rPr>
+        <w:t xml:space="preserve">kamera dengan menekan </w:t>
+      </w:r>
+      <w:r>
+        <w:rPr>
+          <w:lang w:val="id-ID"/>
+        </w:rPr>
+        <w:t>logo kamera</w:t>
       </w:r>
     </w:p>
     <w:p>
@@ -2085,10 +2080,10 @@
           <w:noProof/>
         </w:rPr>
         <w:drawing>
-          <wp:inline distT="0" distB="0" distL="0" distR="0" wp14:anchorId="1544C9B9" wp14:editId="28582C48">
-            <wp:extent cx="1600200" cy="2348071"/>
-            <wp:effectExtent l="0" t="0" r="0" b="0"/>
-            <wp:docPr id="1794856947" name="Gambar 14"/>
+          <wp:inline distT="0" distB="0" distL="0" distR="0" wp14:anchorId="3E7D119A" wp14:editId="3404CDA2">
+            <wp:extent cx="1873250" cy="1401635"/>
+            <wp:effectExtent l="0" t="0" r="0" b="8255"/>
+            <wp:docPr id="1690630791" name="Gambar 10"/>
             <wp:cNvGraphicFramePr>
               <a:graphicFrameLocks xmlns:a="http://schemas.openxmlformats.org/drawingml/2006/main" noChangeAspect="1"/>
             </wp:cNvGraphicFramePr>
@@ -2096,118 +2091,13 @@
               <a:graphicData uri="http://schemas.openxmlformats.org/drawingml/2006/picture">
                 <pic:pic xmlns:pic="http://schemas.openxmlformats.org/drawingml/2006/picture">
                   <pic:nvPicPr>
-                    <pic:cNvPr id="0" name="Picture 14"/>
-                    <pic:cNvPicPr>
-                      <a:picLocks noChangeAspect="1" noChangeArrowheads="1"/>
-                    </pic:cNvPicPr>
-                  </pic:nvPicPr>
-                  <pic:blipFill rotWithShape="1">
-                    <a:blip r:embed="rId18" cstate="print">
-                      <a:extLst>
-                        <a:ext uri="{28A0092B-C50C-407E-A947-70E740481C1C}">
-                          <a14:useLocalDpi xmlns:a14="http://schemas.microsoft.com/office/drawing/2010/main" val="0"/>
-                        </a:ext>
-                      </a:extLst>
-                    </a:blip>
-                    <a:srcRect l="50689" r="17489" b="16913"/>
-                    <a:stretch/>
-                  </pic:blipFill>
-                  <pic:spPr bwMode="auto">
-                    <a:xfrm>
-                      <a:off x="0" y="0"/>
-                      <a:ext cx="1600386" cy="2348345"/>
-                    </a:xfrm>
-                    <a:prstGeom prst="rect">
-                      <a:avLst/>
-                    </a:prstGeom>
-                    <a:noFill/>
-                    <a:ln>
-                      <a:noFill/>
-                    </a:ln>
-                    <a:extLst>
-                      <a:ext uri="{53640926-AAD7-44D8-BBD7-CCE9431645EC}">
-                        <a14:shadowObscured xmlns:a14="http://schemas.microsoft.com/office/drawing/2010/main"/>
-                      </a:ext>
-                    </a:extLst>
-                  </pic:spPr>
-                </pic:pic>
-              </a:graphicData>
-            </a:graphic>
-          </wp:inline>
-        </w:drawing>
-      </w:r>
-    </w:p>
-    <w:p>
-      <w:pPr>
-        <w:pStyle w:val="Judul3"/>
-        <w:rPr>
-          <w:lang w:val="en-GB"/>
-        </w:rPr>
-      </w:pPr>
-      <w:r>
-        <w:t xml:space="preserve">1.12 </w:t>
-      </w:r>
-      <w:r>
-        <w:t>Hasil Menggambar Topi</w:t>
-      </w:r>
-      <w:r>
-        <w:t xml:space="preserve"> </w:t>
-      </w:r>
-      <w:proofErr w:type="spellStart"/>
-      <w:r>
-        <w:t>dengan</w:t>
-      </w:r>
-      <w:proofErr w:type="spellEnd"/>
-      <w:r>
-        <w:t xml:space="preserve"> Pen Tool</w:t>
-      </w:r>
-    </w:p>
-    <w:p>
-      <w:pPr>
-        <w:pStyle w:val="DaftarParagraf"/>
-        <w:numPr>
-          <w:ilvl w:val="0"/>
-          <w:numId w:val="6"/>
-        </w:numPr>
-        <w:spacing w:line="360" w:lineRule="auto"/>
-      </w:pPr>
-      <w:r>
-        <w:rPr>
-          <w:lang w:val="id-ID"/>
-        </w:rPr>
-        <w:t>Buat layer ‘Baju’ di atas layer ‘Badan’</w:t>
-      </w:r>
-    </w:p>
-    <w:p>
-      <w:pPr>
-        <w:pStyle w:val="DaftarParagraf"/>
-        <w:spacing w:line="360" w:lineRule="auto"/>
-        <w:ind w:left="1080"/>
-        <w:jc w:val="center"/>
-      </w:pPr>
-      <w:r>
-        <w:rPr>
-          <w:noProof/>
-        </w:rPr>
-        <w:drawing>
-          <wp:inline distT="0" distB="0" distL="0" distR="0" wp14:anchorId="5D5F23C3" wp14:editId="73C77302">
-            <wp:extent cx="1904653" cy="1679666"/>
-            <wp:effectExtent l="0" t="0" r="635" b="0"/>
-            <wp:docPr id="801215307" name="Gambar 15"/>
-            <wp:cNvGraphicFramePr>
-              <a:graphicFrameLocks xmlns:a="http://schemas.openxmlformats.org/drawingml/2006/main" noChangeAspect="1"/>
-            </wp:cNvGraphicFramePr>
-            <a:graphic xmlns:a="http://schemas.openxmlformats.org/drawingml/2006/main">
-              <a:graphicData uri="http://schemas.openxmlformats.org/drawingml/2006/picture">
-                <pic:pic xmlns:pic="http://schemas.openxmlformats.org/drawingml/2006/picture">
-                  <pic:nvPicPr>
-                    <pic:cNvPr id="0" name="Picture 15"/>
+                    <pic:cNvPr id="0" name="Picture 19"/>
                     <pic:cNvPicPr>
                       <a:picLocks noChangeAspect="1" noChangeArrowheads="1"/>
                     </pic:cNvPicPr>
                   </pic:nvPicPr>
                   <pic:blipFill>
-                    <a:blip r:embed="rId19">
+                    <a:blip r:embed="rId16">
                       <a:extLst>
                         <a:ext uri="{28A0092B-C50C-407E-A947-70E740481C1C}">
                           <a14:useLocalDpi xmlns:a14="http://schemas.microsoft.com/office/drawing/2010/main" val="0"/>
@@ -2222,7 +2112,7 @@
                   <pic:spPr bwMode="auto">
                     <a:xfrm>
                       <a:off x="0" y="0"/>
-                      <a:ext cx="1912736" cy="1686794"/>
+                      <a:ext cx="1880511" cy="1407068"/>
                     </a:xfrm>
                     <a:prstGeom prst="rect">
                       <a:avLst/>
@@ -2238,61 +2128,15 @@
           </wp:inline>
         </w:drawing>
       </w:r>
-    </w:p>
-    <w:p>
-      <w:pPr>
-        <w:pStyle w:val="Judul3"/>
-        <w:rPr>
-          <w:lang w:val="en-GB"/>
-        </w:rPr>
-      </w:pPr>
-      <w:r>
-        <w:t xml:space="preserve">1.13 </w:t>
-      </w:r>
-      <w:r>
-        <w:t>Membuat Layer ‘Baju’</w:t>
-      </w:r>
-    </w:p>
-    <w:p>
-      <w:pPr>
-        <w:pStyle w:val="DaftarParagraf"/>
-        <w:numPr>
-          <w:ilvl w:val="0"/>
-          <w:numId w:val="6"/>
-        </w:numPr>
-        <w:spacing w:line="360" w:lineRule="auto"/>
-      </w:pPr>
-      <w:r>
-        <w:rPr>
-          <w:lang w:val="id-ID"/>
-        </w:rPr>
-        <w:t xml:space="preserve">Gambar baju dan motifnya dengan pen </w:t>
-      </w:r>
-      <w:proofErr w:type="spellStart"/>
-      <w:r>
-        <w:rPr>
-          <w:lang w:val="id-ID"/>
-        </w:rPr>
-        <w:t>tool</w:t>
-      </w:r>
-      <w:proofErr w:type="spellEnd"/>
-    </w:p>
-    <w:p>
-      <w:pPr>
-        <w:pStyle w:val="DaftarParagraf"/>
-        <w:spacing w:line="360" w:lineRule="auto"/>
-        <w:ind w:left="1080"/>
-        <w:jc w:val="center"/>
-      </w:pPr>
       <w:r>
         <w:rPr>
           <w:noProof/>
         </w:rPr>
         <w:drawing>
-          <wp:inline distT="0" distB="0" distL="0" distR="0" wp14:anchorId="6230D5DF" wp14:editId="621B23E7">
-            <wp:extent cx="1544782" cy="2432970"/>
-            <wp:effectExtent l="0" t="0" r="0" b="5715"/>
-            <wp:docPr id="597067485" name="Gambar 16"/>
+          <wp:inline distT="0" distB="0" distL="0" distR="0" wp14:anchorId="57CA716D" wp14:editId="767DDB36">
+            <wp:extent cx="1974850" cy="1407877"/>
+            <wp:effectExtent l="0" t="0" r="6350" b="1905"/>
+            <wp:docPr id="1097527838" name="Gambar 1"/>
             <wp:cNvGraphicFramePr>
               <a:graphicFrameLocks xmlns:a="http://schemas.openxmlformats.org/drawingml/2006/main" noChangeAspect="1"/>
             </wp:cNvGraphicFramePr>
@@ -2300,7 +2144,436 @@
               <a:graphicData uri="http://schemas.openxmlformats.org/drawingml/2006/picture">
                 <pic:pic xmlns:pic="http://schemas.openxmlformats.org/drawingml/2006/picture">
                   <pic:nvPicPr>
-                    <pic:cNvPr id="0" name="Picture 16"/>
+                    <pic:cNvPr id="1097527838" name=""/>
+                    <pic:cNvPicPr/>
+                  </pic:nvPicPr>
+                  <pic:blipFill>
+                    <a:blip r:embed="rId17"/>
+                    <a:stretch>
+                      <a:fillRect/>
+                    </a:stretch>
+                  </pic:blipFill>
+                  <pic:spPr>
+                    <a:xfrm>
+                      <a:off x="0" y="0"/>
+                      <a:ext cx="1982015" cy="1412985"/>
+                    </a:xfrm>
+                    <a:prstGeom prst="rect">
+                      <a:avLst/>
+                    </a:prstGeom>
+                  </pic:spPr>
+                </pic:pic>
+              </a:graphicData>
+            </a:graphic>
+          </wp:inline>
+        </w:drawing>
+      </w:r>
+    </w:p>
+    <w:p>
+      <w:pPr>
+        <w:pStyle w:val="Judul3"/>
+      </w:pPr>
+      <w:r>
+        <w:t>2.</w:t>
+      </w:r>
+      <w:r>
+        <w:t xml:space="preserve">10 </w:t>
+      </w:r>
+      <w:r>
+        <w:t xml:space="preserve">Hasil </w:t>
+      </w:r>
+      <w:proofErr w:type="spellStart"/>
+      <w:r>
+        <w:t>Menggambar</w:t>
+      </w:r>
+      <w:proofErr w:type="spellEnd"/>
+      <w:r>
+        <w:t xml:space="preserve"> Kaki </w:t>
+      </w:r>
+      <w:proofErr w:type="spellStart"/>
+      <w:r>
+        <w:t>dengan</w:t>
+      </w:r>
+      <w:proofErr w:type="spellEnd"/>
+      <w:r>
+        <w:t xml:space="preserve"> Pen Tool</w:t>
+      </w:r>
+    </w:p>
+    <w:p>
+      <w:pPr>
+        <w:rPr>
+          <w:lang w:val="en-US"/>
+        </w:rPr>
+      </w:pPr>
+    </w:p>
+    <w:p>
+      <w:pPr>
+        <w:pStyle w:val="DaftarParagraf"/>
+        <w:numPr>
+          <w:ilvl w:val="0"/>
+          <w:numId w:val="6"/>
+        </w:numPr>
+        <w:spacing w:line="360" w:lineRule="auto"/>
+      </w:pPr>
+      <w:r>
+        <w:rPr>
+          <w:lang w:val="id-ID"/>
+        </w:rPr>
+        <w:lastRenderedPageBreak/>
+        <w:t xml:space="preserve">Tambahkan </w:t>
+      </w:r>
+      <w:proofErr w:type="spellStart"/>
+      <w:r>
+        <w:rPr>
+          <w:i/>
+          <w:iCs/>
+          <w:lang w:val="id-ID"/>
+        </w:rPr>
+        <w:t>keyframe</w:t>
+      </w:r>
+      <w:proofErr w:type="spellEnd"/>
+      <w:r>
+        <w:rPr>
+          <w:lang w:val="id-ID"/>
+        </w:rPr>
+        <w:t xml:space="preserve"> pada semua </w:t>
+      </w:r>
+      <w:r>
+        <w:rPr>
+          <w:i/>
+          <w:iCs/>
+          <w:lang w:val="id-ID"/>
+        </w:rPr>
+        <w:t>layer</w:t>
+      </w:r>
+    </w:p>
+    <w:p>
+      <w:pPr>
+        <w:pStyle w:val="DaftarParagraf"/>
+        <w:spacing w:line="360" w:lineRule="auto"/>
+        <w:ind w:left="1080"/>
+        <w:jc w:val="center"/>
+      </w:pPr>
+      <w:r>
+        <w:rPr>
+          <w:noProof/>
+        </w:rPr>
+        <w:drawing>
+          <wp:inline distT="0" distB="0" distL="0" distR="0" wp14:anchorId="552F67A6" wp14:editId="3AF98F8A">
+            <wp:extent cx="3787140" cy="813541"/>
+            <wp:effectExtent l="0" t="0" r="3810" b="5715"/>
+            <wp:docPr id="1600847680" name="Gambar 12"/>
+            <wp:cNvGraphicFramePr>
+              <a:graphicFrameLocks xmlns:a="http://schemas.openxmlformats.org/drawingml/2006/main" noChangeAspect="1"/>
+            </wp:cNvGraphicFramePr>
+            <a:graphic xmlns:a="http://schemas.openxmlformats.org/drawingml/2006/main">
+              <a:graphicData uri="http://schemas.openxmlformats.org/drawingml/2006/picture">
+                <pic:pic xmlns:pic="http://schemas.openxmlformats.org/drawingml/2006/picture">
+                  <pic:nvPicPr>
+                    <pic:cNvPr id="0" name="Picture 23"/>
+                    <pic:cNvPicPr>
+                      <a:picLocks noChangeAspect="1" noChangeArrowheads="1"/>
+                    </pic:cNvPicPr>
+                  </pic:nvPicPr>
+                  <pic:blipFill>
+                    <a:blip r:embed="rId18" cstate="print">
+                      <a:extLst>
+                        <a:ext uri="{28A0092B-C50C-407E-A947-70E740481C1C}">
+                          <a14:useLocalDpi xmlns:a14="http://schemas.microsoft.com/office/drawing/2010/main" val="0"/>
+                        </a:ext>
+                      </a:extLst>
+                    </a:blip>
+                    <a:srcRect/>
+                    <a:stretch>
+                      <a:fillRect/>
+                    </a:stretch>
+                  </pic:blipFill>
+                  <pic:spPr bwMode="auto">
+                    <a:xfrm>
+                      <a:off x="0" y="0"/>
+                      <a:ext cx="3805479" cy="817481"/>
+                    </a:xfrm>
+                    <a:prstGeom prst="rect">
+                      <a:avLst/>
+                    </a:prstGeom>
+                    <a:noFill/>
+                    <a:ln>
+                      <a:noFill/>
+                    </a:ln>
+                  </pic:spPr>
+                </pic:pic>
+              </a:graphicData>
+            </a:graphic>
+          </wp:inline>
+        </w:drawing>
+      </w:r>
+    </w:p>
+    <w:p>
+      <w:pPr>
+        <w:pStyle w:val="Judul3"/>
+      </w:pPr>
+      <w:r>
+        <w:t>2.</w:t>
+      </w:r>
+      <w:r>
+        <w:t xml:space="preserve">11 </w:t>
+      </w:r>
+      <w:r>
+        <w:rPr>
+          <w:lang w:val="id-ID"/>
+        </w:rPr>
+        <w:t xml:space="preserve">Menambahkan </w:t>
+      </w:r>
+      <w:proofErr w:type="spellStart"/>
+      <w:r>
+        <w:rPr>
+          <w:i/>
+          <w:iCs/>
+          <w:lang w:val="id-ID"/>
+        </w:rPr>
+        <w:t>keyframe</w:t>
+      </w:r>
+      <w:proofErr w:type="spellEnd"/>
+      <w:r>
+        <w:rPr>
+          <w:lang w:val="id-ID"/>
+        </w:rPr>
+        <w:t xml:space="preserve"> ke semua </w:t>
+      </w:r>
+      <w:proofErr w:type="spellStart"/>
+      <w:r>
+        <w:rPr>
+          <w:i/>
+          <w:iCs/>
+          <w:lang w:val="id-ID"/>
+        </w:rPr>
+        <w:t>frame</w:t>
+      </w:r>
+      <w:proofErr w:type="spellEnd"/>
+    </w:p>
+    <w:p>
+      <w:pPr>
+        <w:pStyle w:val="DaftarParagraf"/>
+        <w:numPr>
+          <w:ilvl w:val="0"/>
+          <w:numId w:val="6"/>
+        </w:numPr>
+        <w:spacing w:line="360" w:lineRule="auto"/>
+      </w:pPr>
+      <w:r>
+        <w:rPr>
+          <w:lang w:val="id-ID"/>
+        </w:rPr>
+        <w:t xml:space="preserve">Tambahkan </w:t>
+      </w:r>
+      <w:proofErr w:type="spellStart"/>
+      <w:r>
+        <w:rPr>
+          <w:i/>
+          <w:iCs/>
+          <w:lang w:val="id-ID"/>
+        </w:rPr>
+        <w:t>frame</w:t>
+      </w:r>
+      <w:proofErr w:type="spellEnd"/>
+      <w:r>
+        <w:rPr>
+          <w:lang w:val="id-ID"/>
+        </w:rPr>
+        <w:t xml:space="preserve"> </w:t>
+      </w:r>
+      <w:r>
+        <w:rPr>
+          <w:lang w:val="id-ID"/>
+        </w:rPr>
+        <w:t xml:space="preserve">hingga </w:t>
+      </w:r>
+      <w:proofErr w:type="spellStart"/>
+      <w:r>
+        <w:rPr>
+          <w:lang w:val="id-ID"/>
+        </w:rPr>
+        <w:t>frame</w:t>
+      </w:r>
+      <w:proofErr w:type="spellEnd"/>
+      <w:r>
+        <w:rPr>
+          <w:lang w:val="id-ID"/>
+        </w:rPr>
+        <w:t xml:space="preserve"> ke-300</w:t>
+      </w:r>
+    </w:p>
+    <w:p>
+      <w:pPr>
+        <w:pStyle w:val="DaftarParagraf"/>
+        <w:spacing w:line="360" w:lineRule="auto"/>
+        <w:ind w:left="1080"/>
+        <w:jc w:val="center"/>
+      </w:pPr>
+      <w:r>
+        <w:rPr>
+          <w:noProof/>
+        </w:rPr>
+        <w:drawing>
+          <wp:inline distT="0" distB="0" distL="0" distR="0" wp14:anchorId="55597D71" wp14:editId="6E1FA54A">
+            <wp:extent cx="4160520" cy="760604"/>
+            <wp:effectExtent l="0" t="0" r="0" b="1905"/>
+            <wp:docPr id="1819715630" name="Gambar 13"/>
+            <wp:cNvGraphicFramePr>
+              <a:graphicFrameLocks xmlns:a="http://schemas.openxmlformats.org/drawingml/2006/main" noChangeAspect="1"/>
+            </wp:cNvGraphicFramePr>
+            <a:graphic xmlns:a="http://schemas.openxmlformats.org/drawingml/2006/main">
+              <a:graphicData uri="http://schemas.openxmlformats.org/drawingml/2006/picture">
+                <pic:pic xmlns:pic="http://schemas.openxmlformats.org/drawingml/2006/picture">
+                  <pic:nvPicPr>
+                    <pic:cNvPr id="0" name="Picture 25"/>
+                    <pic:cNvPicPr>
+                      <a:picLocks noChangeAspect="1" noChangeArrowheads="1"/>
+                    </pic:cNvPicPr>
+                  </pic:nvPicPr>
+                  <pic:blipFill>
+                    <a:blip r:embed="rId19" cstate="print">
+                      <a:extLst>
+                        <a:ext uri="{28A0092B-C50C-407E-A947-70E740481C1C}">
+                          <a14:useLocalDpi xmlns:a14="http://schemas.microsoft.com/office/drawing/2010/main" val="0"/>
+                        </a:ext>
+                      </a:extLst>
+                    </a:blip>
+                    <a:srcRect/>
+                    <a:stretch>
+                      <a:fillRect/>
+                    </a:stretch>
+                  </pic:blipFill>
+                  <pic:spPr bwMode="auto">
+                    <a:xfrm>
+                      <a:off x="0" y="0"/>
+                      <a:ext cx="4219329" cy="771355"/>
+                    </a:xfrm>
+                    <a:prstGeom prst="rect">
+                      <a:avLst/>
+                    </a:prstGeom>
+                    <a:noFill/>
+                    <a:ln>
+                      <a:noFill/>
+                    </a:ln>
+                  </pic:spPr>
+                </pic:pic>
+              </a:graphicData>
+            </a:graphic>
+          </wp:inline>
+        </w:drawing>
+      </w:r>
+    </w:p>
+    <w:p>
+      <w:pPr>
+        <w:pStyle w:val="Judul3"/>
+        <w:rPr>
+          <w:lang w:val="en-GB"/>
+        </w:rPr>
+      </w:pPr>
+      <w:r>
+        <w:t>2.</w:t>
+      </w:r>
+      <w:r>
+        <w:t xml:space="preserve">12 </w:t>
+      </w:r>
+      <w:r>
+        <w:rPr>
+          <w:lang w:val="id-ID"/>
+        </w:rPr>
+        <w:t xml:space="preserve">Menambahkan </w:t>
+      </w:r>
+      <w:proofErr w:type="spellStart"/>
+      <w:r>
+        <w:rPr>
+          <w:i/>
+          <w:iCs/>
+          <w:lang w:val="id-ID"/>
+        </w:rPr>
+        <w:t>frame</w:t>
+      </w:r>
+      <w:proofErr w:type="spellEnd"/>
+      <w:r>
+        <w:rPr>
+          <w:lang w:val="id-ID"/>
+        </w:rPr>
+        <w:t xml:space="preserve"> selama 10 detik</w:t>
+      </w:r>
+    </w:p>
+    <w:p>
+      <w:pPr>
+        <w:pStyle w:val="DaftarParagraf"/>
+        <w:numPr>
+          <w:ilvl w:val="0"/>
+          <w:numId w:val="6"/>
+        </w:numPr>
+        <w:spacing w:line="360" w:lineRule="auto"/>
+      </w:pPr>
+      <w:r>
+        <w:rPr>
+          <w:lang w:val="id-ID"/>
+        </w:rPr>
+        <w:t xml:space="preserve">Buat </w:t>
+      </w:r>
+      <w:proofErr w:type="spellStart"/>
+      <w:r>
+        <w:rPr>
+          <w:i/>
+          <w:iCs/>
+          <w:lang w:val="id-ID"/>
+        </w:rPr>
+        <w:t>classic</w:t>
+      </w:r>
+      <w:proofErr w:type="spellEnd"/>
+      <w:r>
+        <w:rPr>
+          <w:i/>
+          <w:iCs/>
+          <w:lang w:val="id-ID"/>
+        </w:rPr>
+        <w:t xml:space="preserve"> </w:t>
+      </w:r>
+      <w:proofErr w:type="spellStart"/>
+      <w:r>
+        <w:rPr>
+          <w:i/>
+          <w:iCs/>
+          <w:lang w:val="id-ID"/>
+        </w:rPr>
+        <w:t>tween</w:t>
+      </w:r>
+      <w:proofErr w:type="spellEnd"/>
+      <w:r>
+        <w:rPr>
+          <w:lang w:val="id-ID"/>
+        </w:rPr>
+        <w:t xml:space="preserve"> pada layer ‘Awan’</w:t>
+      </w:r>
+    </w:p>
+    <w:p>
+      <w:pPr>
+        <w:pStyle w:val="DaftarParagraf"/>
+        <w:spacing w:line="360" w:lineRule="auto"/>
+        <w:ind w:left="1080"/>
+        <w:jc w:val="center"/>
+      </w:pPr>
+      <w:r>
+        <w:rPr>
+          <w:noProof/>
+        </w:rPr>
+        <w:drawing>
+          <wp:inline distT="0" distB="0" distL="0" distR="0" wp14:anchorId="073CEED3" wp14:editId="1DB8EFF1">
+            <wp:extent cx="4183380" cy="743700"/>
+            <wp:effectExtent l="0" t="0" r="7620" b="0"/>
+            <wp:docPr id="668269337" name="Gambar 14"/>
+            <wp:cNvGraphicFramePr>
+              <a:graphicFrameLocks xmlns:a="http://schemas.openxmlformats.org/drawingml/2006/main" noChangeAspect="1"/>
+            </wp:cNvGraphicFramePr>
+            <a:graphic xmlns:a="http://schemas.openxmlformats.org/drawingml/2006/main">
+              <a:graphicData uri="http://schemas.openxmlformats.org/drawingml/2006/picture">
+                <pic:pic xmlns:pic="http://schemas.openxmlformats.org/drawingml/2006/picture">
+                  <pic:nvPicPr>
+                    <pic:cNvPr id="0" name="Picture 27"/>
                     <pic:cNvPicPr>
                       <a:picLocks noChangeAspect="1" noChangeArrowheads="1"/>
                     </pic:cNvPicPr>
@@ -2321,7 +2594,7 @@
                   <pic:spPr bwMode="auto">
                     <a:xfrm>
                       <a:off x="0" y="0"/>
-                      <a:ext cx="1549157" cy="2439861"/>
+                      <a:ext cx="4195431" cy="745842"/>
                     </a:xfrm>
                     <a:prstGeom prst="rect">
                       <a:avLst/>
@@ -2341,41 +2614,56 @@
     <w:p>
       <w:pPr>
         <w:pStyle w:val="Judul3"/>
-      </w:pPr>
-      <w:r>
-        <w:t xml:space="preserve">1.14 </w:t>
-      </w:r>
-      <w:r>
-        <w:t xml:space="preserve">Hasil </w:t>
+        <w:rPr>
+          <w:lang w:val="en-GB"/>
+        </w:rPr>
+      </w:pPr>
+      <w:r>
+        <w:t>2.</w:t>
+      </w:r>
+      <w:r>
+        <w:t xml:space="preserve">13 </w:t>
+      </w:r>
+      <w:r>
+        <w:rPr>
+          <w:lang w:val="id-ID"/>
+        </w:rPr>
+        <w:t xml:space="preserve">Menambahkan </w:t>
       </w:r>
       <w:proofErr w:type="spellStart"/>
       <w:r>
-        <w:t>Menggambar</w:t>
+        <w:rPr>
+          <w:i/>
+          <w:iCs/>
+          <w:lang w:val="id-ID"/>
+        </w:rPr>
+        <w:t>classic</w:t>
       </w:r>
       <w:proofErr w:type="spellEnd"/>
       <w:r>
-        <w:t xml:space="preserve"> Baju </w:t>
+        <w:rPr>
+          <w:i/>
+          <w:iCs/>
+          <w:lang w:val="id-ID"/>
+        </w:rPr>
+        <w:t xml:space="preserve"> </w:t>
       </w:r>
       <w:proofErr w:type="spellStart"/>
       <w:r>
-        <w:t>beserta</w:t>
+        <w:rPr>
+          <w:i/>
+          <w:iCs/>
+          <w:lang w:val="id-ID"/>
+        </w:rPr>
+        <w:t>tween</w:t>
       </w:r>
       <w:proofErr w:type="spellEnd"/>
       <w:r>
-        <w:t xml:space="preserve"> </w:t>
-      </w:r>
-      <w:proofErr w:type="spellStart"/>
-      <w:r>
-        <w:t>Motifnya</w:t>
-      </w:r>
-      <w:proofErr w:type="spellEnd"/>
-    </w:p>
-    <w:p>
-      <w:pPr>
-        <w:rPr>
-          <w:lang w:val="en-US"/>
-        </w:rPr>
-      </w:pPr>
+        <w:rPr>
+          <w:lang w:val="id-ID"/>
+        </w:rPr>
+        <w:t xml:space="preserve"> di layer ‘Awan’</w:t>
+      </w:r>
     </w:p>
     <w:p>
       <w:pPr>
@@ -2390,8 +2678,33 @@
         <w:rPr>
           <w:lang w:val="id-ID"/>
         </w:rPr>
-        <w:lastRenderedPageBreak/>
-        <w:t>Buat layer ‘Celana’ di bawah layer ‘Baju’</w:t>
+        <w:t xml:space="preserve">Geser awan </w:t>
+      </w:r>
+      <w:r>
+        <w:rPr>
+          <w:lang w:val="id-ID"/>
+        </w:rPr>
+        <w:t xml:space="preserve">ke kanan </w:t>
+      </w:r>
+      <w:r>
+        <w:rPr>
+          <w:lang w:val="id-ID"/>
+        </w:rPr>
+        <w:t xml:space="preserve">pada </w:t>
+      </w:r>
+      <w:proofErr w:type="spellStart"/>
+      <w:r>
+        <w:rPr>
+          <w:lang w:val="id-ID"/>
+        </w:rPr>
+        <w:t>frame</w:t>
+      </w:r>
+      <w:proofErr w:type="spellEnd"/>
+      <w:r>
+        <w:rPr>
+          <w:lang w:val="id-ID"/>
+        </w:rPr>
+        <w:t xml:space="preserve"> ke-300</w:t>
       </w:r>
     </w:p>
     <w:p>
@@ -2406,10 +2719,10 @@
           <w:noProof/>
         </w:rPr>
         <w:drawing>
-          <wp:inline distT="0" distB="0" distL="0" distR="0" wp14:anchorId="46782253" wp14:editId="328E6C62">
-            <wp:extent cx="2195850" cy="1925782"/>
-            <wp:effectExtent l="0" t="0" r="0" b="0"/>
-            <wp:docPr id="1438510873" name="Gambar 17"/>
+          <wp:inline distT="0" distB="0" distL="0" distR="0" wp14:anchorId="0876412D" wp14:editId="32A71F1A">
+            <wp:extent cx="3147060" cy="1770395"/>
+            <wp:effectExtent l="0" t="0" r="0" b="1270"/>
+            <wp:docPr id="1247779951" name="Gambar 15"/>
             <wp:cNvGraphicFramePr>
               <a:graphicFrameLocks xmlns:a="http://schemas.openxmlformats.org/drawingml/2006/main" noChangeAspect="1"/>
             </wp:cNvGraphicFramePr>
@@ -2417,13 +2730,13 @@
               <a:graphicData uri="http://schemas.openxmlformats.org/drawingml/2006/picture">
                 <pic:pic xmlns:pic="http://schemas.openxmlformats.org/drawingml/2006/picture">
                   <pic:nvPicPr>
-                    <pic:cNvPr id="0" name="Picture 17"/>
+                    <pic:cNvPr id="0" name="Picture 29"/>
                     <pic:cNvPicPr>
                       <a:picLocks noChangeAspect="1" noChangeArrowheads="1"/>
                     </pic:cNvPicPr>
                   </pic:nvPicPr>
                   <pic:blipFill>
-                    <a:blip r:embed="rId21">
+                    <a:blip r:embed="rId21" cstate="print">
                       <a:extLst>
                         <a:ext uri="{28A0092B-C50C-407E-A947-70E740481C1C}">
                           <a14:useLocalDpi xmlns:a14="http://schemas.microsoft.com/office/drawing/2010/main" val="0"/>
@@ -2438,7 +2751,7 @@
                   <pic:spPr bwMode="auto">
                     <a:xfrm>
                       <a:off x="0" y="0"/>
-                      <a:ext cx="2200808" cy="1930130"/>
+                      <a:ext cx="3160998" cy="1778236"/>
                     </a:xfrm>
                     <a:prstGeom prst="rect">
                       <a:avLst/>
@@ -2459,14 +2772,38 @@
       <w:pPr>
         <w:pStyle w:val="Judul3"/>
         <w:rPr>
-          <w:lang w:val="en-GB"/>
-        </w:rPr>
-      </w:pPr>
-      <w:r>
-        <w:t xml:space="preserve">1.15 </w:t>
-      </w:r>
-      <w:r>
-        <w:t>Membuat Layer ‘Celana’</w:t>
+          <w:lang w:val="id-ID"/>
+        </w:rPr>
+      </w:pPr>
+      <w:r>
+        <w:t>2.</w:t>
+      </w:r>
+      <w:r>
+        <w:t xml:space="preserve">14 </w:t>
+      </w:r>
+      <w:r>
+        <w:rPr>
+          <w:lang w:val="id-ID"/>
+        </w:rPr>
+        <w:t>Menggeser gambar awan</w:t>
+      </w:r>
+    </w:p>
+    <w:p>
+      <w:pPr>
+        <w:jc w:val="left"/>
+        <w:rPr>
+          <w:rFonts w:eastAsia="Times New Roman" w:cs="Times New Roman"/>
+          <w:b/>
+          <w:bCs/>
+          <w:szCs w:val="24"/>
+        </w:rPr>
+      </w:pPr>
+      <w:r>
+        <w:rPr>
+          <w:b/>
+          <w:bCs/>
+        </w:rPr>
+        <w:br w:type="page"/>
       </w:r>
     </w:p>
     <w:p>
@@ -2474,24 +2811,62 @@
         <w:pStyle w:val="DaftarParagraf"/>
         <w:numPr>
           <w:ilvl w:val="0"/>
-          <w:numId w:val="6"/>
+          <w:numId w:val="5"/>
         </w:numPr>
         <w:spacing w:line="360" w:lineRule="auto"/>
-      </w:pPr>
-      <w:r>
-        <w:rPr>
-          <w:lang w:val="id-ID"/>
-        </w:rPr>
-        <w:t xml:space="preserve">Gambar celana menggunakan pen </w:t>
+        <w:rPr>
+          <w:b/>
+          <w:bCs/>
+          <w:lang w:val="en-US"/>
+        </w:rPr>
+      </w:pPr>
+      <w:r>
+        <w:rPr>
+          <w:b/>
+          <w:bCs/>
+          <w:lang w:val="id-ID"/>
+        </w:rPr>
+        <w:lastRenderedPageBreak/>
+        <w:t xml:space="preserve">Layer </w:t>
       </w:r>
       <w:proofErr w:type="spellStart"/>
       <w:r>
         <w:rPr>
-          <w:lang w:val="id-ID"/>
-        </w:rPr>
-        <w:t>tool</w:t>
+          <w:b/>
+          <w:bCs/>
+          <w:lang w:val="id-ID"/>
+        </w:rPr>
+        <w:t>Parenting</w:t>
       </w:r>
       <w:proofErr w:type="spellEnd"/>
+    </w:p>
+    <w:p>
+      <w:pPr>
+        <w:pStyle w:val="DaftarParagraf"/>
+        <w:numPr>
+          <w:ilvl w:val="0"/>
+          <w:numId w:val="19"/>
+        </w:numPr>
+        <w:spacing w:line="360" w:lineRule="auto"/>
+      </w:pPr>
+      <w:r>
+        <w:rPr>
+          <w:lang w:val="id-ID"/>
+        </w:rPr>
+        <w:t>Buat layer ‘</w:t>
+      </w:r>
+      <w:r>
+        <w:rPr>
+          <w:lang w:val="id-ID"/>
+        </w:rPr>
+        <w:t>Karakter</w:t>
+      </w:r>
+      <w:r>
+        <w:rPr>
+          <w:lang w:val="id-ID"/>
+        </w:rPr>
+        <w:t>’</w:t>
+      </w:r>
     </w:p>
     <w:p>
       <w:pPr>
@@ -2505,10 +2880,10 @@
           <w:noProof/>
         </w:rPr>
         <w:drawing>
-          <wp:inline distT="0" distB="0" distL="0" distR="0" wp14:anchorId="49D56BC9" wp14:editId="4048A488">
-            <wp:extent cx="1607128" cy="2559933"/>
-            <wp:effectExtent l="0" t="0" r="0" b="0"/>
-            <wp:docPr id="257963010" name="Gambar 18"/>
+          <wp:inline distT="0" distB="0" distL="0" distR="0" wp14:anchorId="416426DB" wp14:editId="1C5C4FD2">
+            <wp:extent cx="1592580" cy="1296472"/>
+            <wp:effectExtent l="0" t="0" r="7620" b="0"/>
+            <wp:docPr id="1509442581" name="Gambar 16"/>
             <wp:cNvGraphicFramePr>
               <a:graphicFrameLocks xmlns:a="http://schemas.openxmlformats.org/drawingml/2006/main" noChangeAspect="1"/>
             </wp:cNvGraphicFramePr>
@@ -2516,13 +2891,13 @@
               <a:graphicData uri="http://schemas.openxmlformats.org/drawingml/2006/picture">
                 <pic:pic xmlns:pic="http://schemas.openxmlformats.org/drawingml/2006/picture">
                   <pic:nvPicPr>
-                    <pic:cNvPr id="0" name="Picture 18"/>
+                    <pic:cNvPr id="0" name="Picture 31"/>
                     <pic:cNvPicPr>
                       <a:picLocks noChangeAspect="1" noChangeArrowheads="1"/>
                     </pic:cNvPicPr>
                   </pic:nvPicPr>
                   <pic:blipFill>
-                    <a:blip r:embed="rId22" cstate="print">
+                    <a:blip r:embed="rId22">
                       <a:extLst>
                         <a:ext uri="{28A0092B-C50C-407E-A947-70E740481C1C}">
                           <a14:useLocalDpi xmlns:a14="http://schemas.microsoft.com/office/drawing/2010/main" val="0"/>
@@ -2537,7 +2912,7 @@
                   <pic:spPr bwMode="auto">
                     <a:xfrm>
                       <a:off x="0" y="0"/>
-                      <a:ext cx="1614009" cy="2570894"/>
+                      <a:ext cx="1597125" cy="1300172"/>
                     </a:xfrm>
                     <a:prstGeom prst="rect">
                       <a:avLst/>
@@ -2562,18 +2937,27 @@
         </w:rPr>
       </w:pPr>
       <w:r>
-        <w:t xml:space="preserve">1.16 </w:t>
-      </w:r>
-      <w:r>
-        <w:t xml:space="preserve">Hasil Menggambar Celana </w:t>
+        <w:t>2.</w:t>
+      </w:r>
+      <w:r>
+        <w:t xml:space="preserve">15 </w:t>
       </w:r>
       <w:proofErr w:type="spellStart"/>
       <w:r>
-        <w:t>dengan</w:t>
+        <w:t>Membuat</w:t>
       </w:r>
       <w:proofErr w:type="spellEnd"/>
       <w:r>
-        <w:t xml:space="preserve"> Pen Tool</w:t>
+        <w:t xml:space="preserve"> Layer ‘</w:t>
+      </w:r>
+      <w:r>
+        <w:rPr>
+          <w:lang w:val="id-ID"/>
+        </w:rPr>
+        <w:t>Karakter</w:t>
+      </w:r>
+      <w:r>
+        <w:t>’</w:t>
       </w:r>
     </w:p>
     <w:p>
@@ -2581,16 +2965,62 @@
         <w:pStyle w:val="DaftarParagraf"/>
         <w:numPr>
           <w:ilvl w:val="0"/>
-          <w:numId w:val="6"/>
+          <w:numId w:val="19"/>
         </w:numPr>
         <w:spacing w:line="360" w:lineRule="auto"/>
       </w:pPr>
-      <w:r>
-        <w:rPr>
-          <w:lang w:val="id-ID"/>
-        </w:rPr>
-        <w:t>Buat layer ‘Sarung’ di bawah layer ‘Baju’ dan di atas layer ‘Celana’</w:t>
-      </w:r>
+      <w:proofErr w:type="spellStart"/>
+      <w:r>
+        <w:rPr>
+          <w:lang w:val="id-ID"/>
+        </w:rPr>
+        <w:t>Import</w:t>
+      </w:r>
+      <w:proofErr w:type="spellEnd"/>
+      <w:r>
+        <w:rPr>
+          <w:lang w:val="id-ID"/>
+        </w:rPr>
+        <w:t xml:space="preserve"> </w:t>
+      </w:r>
+      <w:proofErr w:type="spellStart"/>
+      <w:r>
+        <w:rPr>
+          <w:i/>
+          <w:iCs/>
+          <w:lang w:val="id-ID"/>
+        </w:rPr>
+        <w:t>file</w:t>
+      </w:r>
+      <w:proofErr w:type="spellEnd"/>
+      <w:r>
+        <w:rPr>
+          <w:lang w:val="id-ID"/>
+        </w:rPr>
+        <w:t xml:space="preserve"> Adobe </w:t>
+      </w:r>
+      <w:proofErr w:type="spellStart"/>
+      <w:r>
+        <w:rPr>
+          <w:lang w:val="id-ID"/>
+        </w:rPr>
+        <w:t>Illustrator</w:t>
+      </w:r>
+      <w:proofErr w:type="spellEnd"/>
+      <w:r>
+        <w:rPr>
+          <w:lang w:val="id-ID"/>
+        </w:rPr>
+        <w:t xml:space="preserve"> yang dibuat sebelumnya dengan </w:t>
+      </w:r>
+      <w:proofErr w:type="spellStart"/>
+      <w:r>
+        <w:rPr>
+          <w:lang w:val="id-ID"/>
+        </w:rPr>
+        <w:t>Ctrl+r</w:t>
+      </w:r>
+      <w:proofErr w:type="spellEnd"/>
     </w:p>
     <w:p>
       <w:pPr>
@@ -2604,10 +3034,10 @@
           <w:noProof/>
         </w:rPr>
         <w:drawing>
-          <wp:inline distT="0" distB="0" distL="0" distR="0" wp14:anchorId="4C5ECE3C" wp14:editId="68BF0828">
-            <wp:extent cx="2133600" cy="1869367"/>
+          <wp:inline distT="0" distB="0" distL="0" distR="0" wp14:anchorId="623AD51C" wp14:editId="3FA79A42">
+            <wp:extent cx="2514600" cy="1414601"/>
             <wp:effectExtent l="0" t="0" r="0" b="0"/>
-            <wp:docPr id="1233511769" name="Gambar 19"/>
+            <wp:docPr id="1379570429" name="Gambar 17"/>
             <wp:cNvGraphicFramePr>
               <a:graphicFrameLocks xmlns:a="http://schemas.openxmlformats.org/drawingml/2006/main" noChangeAspect="1"/>
             </wp:cNvGraphicFramePr>
@@ -2615,13 +3045,13 @@
               <a:graphicData uri="http://schemas.openxmlformats.org/drawingml/2006/picture">
                 <pic:pic xmlns:pic="http://schemas.openxmlformats.org/drawingml/2006/picture">
                   <pic:nvPicPr>
-                    <pic:cNvPr id="0" name="Picture 19"/>
+                    <pic:cNvPr id="0" name="Picture 33"/>
                     <pic:cNvPicPr>
                       <a:picLocks noChangeAspect="1" noChangeArrowheads="1"/>
                     </pic:cNvPicPr>
                   </pic:nvPicPr>
                   <pic:blipFill>
-                    <a:blip r:embed="rId23">
+                    <a:blip r:embed="rId23" cstate="print">
                       <a:extLst>
                         <a:ext uri="{28A0092B-C50C-407E-A947-70E740481C1C}">
                           <a14:useLocalDpi xmlns:a14="http://schemas.microsoft.com/office/drawing/2010/main" val="0"/>
@@ -2636,7 +3066,7 @@
                   <pic:spPr bwMode="auto">
                     <a:xfrm>
                       <a:off x="0" y="0"/>
-                      <a:ext cx="2138889" cy="1874001"/>
+                      <a:ext cx="2532910" cy="1424901"/>
                     </a:xfrm>
                     <a:prstGeom prst="rect">
                       <a:avLst/>
@@ -2656,40 +3086,45 @@
     <w:p>
       <w:pPr>
         <w:pStyle w:val="Judul3"/>
-      </w:pPr>
-      <w:r>
-        <w:t xml:space="preserve">1.17 </w:t>
+        <w:rPr>
+          <w:lang w:val="en-GB"/>
+        </w:rPr>
+      </w:pPr>
+      <w:r>
+        <w:t>2.</w:t>
+      </w:r>
+      <w:r>
+        <w:t xml:space="preserve">16 </w:t>
+      </w:r>
+      <w:r>
+        <w:rPr>
+          <w:lang w:val="id-ID"/>
+        </w:rPr>
+        <w:t xml:space="preserve">Hasil </w:t>
       </w:r>
       <w:proofErr w:type="spellStart"/>
       <w:r>
-        <w:t>Membuat</w:t>
+        <w:rPr>
+          <w:i/>
+          <w:iCs/>
+          <w:lang w:val="id-ID"/>
+        </w:rPr>
+        <w:t>import</w:t>
       </w:r>
       <w:proofErr w:type="spellEnd"/>
       <w:r>
-        <w:t xml:space="preserve"> Layer ‘</w:t>
-      </w:r>
-      <w:proofErr w:type="spellStart"/>
-      <w:r>
-        <w:t>Sarung</w:t>
-      </w:r>
-      <w:proofErr w:type="spellEnd"/>
-      <w:r>
-        <w:t>’</w:t>
-      </w:r>
-    </w:p>
-    <w:p>
-      <w:pPr>
-        <w:rPr>
-          <w:lang w:val="en-US"/>
-        </w:rPr>
-      </w:pPr>
+        <w:rPr>
+          <w:lang w:val="id-ID"/>
+        </w:rPr>
+        <w:t xml:space="preserve"> gambar karakter</w:t>
+      </w:r>
     </w:p>
     <w:p>
       <w:pPr>
         <w:pStyle w:val="DaftarParagraf"/>
         <w:numPr>
           <w:ilvl w:val="0"/>
-          <w:numId w:val="6"/>
+          <w:numId w:val="19"/>
         </w:numPr>
         <w:spacing w:line="360" w:lineRule="auto"/>
       </w:pPr>
@@ -2697,17 +3132,20 @@
         <w:rPr>
           <w:lang w:val="id-ID"/>
         </w:rPr>
-        <w:lastRenderedPageBreak/>
-        <w:t xml:space="preserve">Gambar sarung menggunakan pen </w:t>
-      </w:r>
-      <w:proofErr w:type="spellStart"/>
-      <w:r>
-        <w:rPr>
-          <w:lang w:val="id-ID"/>
-        </w:rPr>
-        <w:t>tool</w:t>
-      </w:r>
-      <w:proofErr w:type="spellEnd"/>
+        <w:t>Atur posisinya</w:t>
+      </w:r>
+      <w:r>
+        <w:rPr>
+          <w:lang w:val="id-ID"/>
+        </w:rPr>
+        <w:t>, konversi ke simbol,</w:t>
+      </w:r>
+      <w:r>
+        <w:rPr>
+          <w:lang w:val="id-ID"/>
+        </w:rPr>
+        <w:t xml:space="preserve"> dan klik 2x pada gambar karakter</w:t>
+      </w:r>
     </w:p>
     <w:p>
       <w:pPr>
@@ -2721,10 +3159,10 @@
           <w:noProof/>
         </w:rPr>
         <w:drawing>
-          <wp:inline distT="0" distB="0" distL="0" distR="0" wp14:anchorId="3EBD33E5" wp14:editId="1F8CC47A">
-            <wp:extent cx="1371600" cy="2237519"/>
-            <wp:effectExtent l="0" t="0" r="0" b="0"/>
-            <wp:docPr id="283678349" name="Gambar 20"/>
+          <wp:inline distT="0" distB="0" distL="0" distR="0" wp14:anchorId="3103322F" wp14:editId="10F106D1">
+            <wp:extent cx="2527300" cy="1421746"/>
+            <wp:effectExtent l="0" t="0" r="6350" b="7620"/>
+            <wp:docPr id="1915331729" name="Gambar 19"/>
             <wp:cNvGraphicFramePr>
               <a:graphicFrameLocks xmlns:a="http://schemas.openxmlformats.org/drawingml/2006/main" noChangeAspect="1"/>
             </wp:cNvGraphicFramePr>
@@ -2732,7 +3170,7 @@
               <a:graphicData uri="http://schemas.openxmlformats.org/drawingml/2006/picture">
                 <pic:pic xmlns:pic="http://schemas.openxmlformats.org/drawingml/2006/picture">
                   <pic:nvPicPr>
-                    <pic:cNvPr id="0" name="Picture 20"/>
+                    <pic:cNvPr id="0" name="Picture 37"/>
                     <pic:cNvPicPr>
                       <a:picLocks noChangeAspect="1" noChangeArrowheads="1"/>
                     </pic:cNvPicPr>
@@ -2753,7 +3191,7 @@
                   <pic:spPr bwMode="auto">
                     <a:xfrm>
                       <a:off x="0" y="0"/>
-                      <a:ext cx="1381824" cy="2254197"/>
+                      <a:ext cx="2546987" cy="1432821"/>
                     </a:xfrm>
                     <a:prstGeom prst="rect">
                       <a:avLst/>
@@ -2773,31 +3211,18 @@
     <w:p>
       <w:pPr>
         <w:pStyle w:val="Judul3"/>
-        <w:rPr>
-          <w:lang w:val="en-GB"/>
-        </w:rPr>
-      </w:pPr>
-      <w:r>
-        <w:t xml:space="preserve">1.18 </w:t>
-      </w:r>
-      <w:r>
-        <w:t xml:space="preserve">Hasil Menggambar </w:t>
-      </w:r>
-      <w:proofErr w:type="spellStart"/>
-      <w:r>
-        <w:t>Sarung</w:t>
-      </w:r>
-      <w:proofErr w:type="spellEnd"/>
-      <w:r>
-        <w:t xml:space="preserve"> </w:t>
-      </w:r>
-      <w:proofErr w:type="spellStart"/>
-      <w:r>
-        <w:t>dengan</w:t>
-      </w:r>
-      <w:proofErr w:type="spellEnd"/>
-      <w:r>
-        <w:t xml:space="preserve"> Pen Tool</w:t>
+      </w:pPr>
+      <w:r>
+        <w:t>2.</w:t>
+      </w:r>
+      <w:r>
+        <w:t xml:space="preserve">17 </w:t>
+      </w:r>
+      <w:r>
+        <w:rPr>
+          <w:lang w:val="id-ID"/>
+        </w:rPr>
+        <w:t>Masuk pada gambar karakter</w:t>
       </w:r>
     </w:p>
     <w:p>
@@ -2805,7 +3230,7 @@
         <w:pStyle w:val="DaftarParagraf"/>
         <w:numPr>
           <w:ilvl w:val="0"/>
-          <w:numId w:val="6"/>
+          <w:numId w:val="19"/>
         </w:numPr>
         <w:spacing w:line="360" w:lineRule="auto"/>
       </w:pPr>
@@ -2813,7 +3238,7 @@
         <w:rPr>
           <w:lang w:val="id-ID"/>
         </w:rPr>
-        <w:t>Buat layer ‘Sepatu’ di bawah layer ‘Celana’</w:t>
+        <w:t>Pisah semua bagian karakter ke dalam layer seperti di bawah ini</w:t>
       </w:r>
     </w:p>
     <w:p>
@@ -2828,10 +3253,10 @@
           <w:noProof/>
         </w:rPr>
         <w:drawing>
-          <wp:inline distT="0" distB="0" distL="0" distR="0" wp14:anchorId="47B72D47" wp14:editId="286068D3">
-            <wp:extent cx="2048084" cy="1738745"/>
-            <wp:effectExtent l="0" t="0" r="9525" b="0"/>
-            <wp:docPr id="1877225859" name="Gambar 21"/>
+          <wp:inline distT="0" distB="0" distL="0" distR="0" wp14:anchorId="76BBEC1C" wp14:editId="76FDB32E">
+            <wp:extent cx="1316641" cy="1473200"/>
+            <wp:effectExtent l="0" t="0" r="0" b="0"/>
+            <wp:docPr id="1285297301" name="Gambar 20"/>
             <wp:cNvGraphicFramePr>
               <a:graphicFrameLocks xmlns:a="http://schemas.openxmlformats.org/drawingml/2006/main" noChangeAspect="1"/>
             </wp:cNvGraphicFramePr>
@@ -2839,13 +3264,13 @@
               <a:graphicData uri="http://schemas.openxmlformats.org/drawingml/2006/picture">
                 <pic:pic xmlns:pic="http://schemas.openxmlformats.org/drawingml/2006/picture">
                   <pic:nvPicPr>
-                    <pic:cNvPr id="0" name="Picture 21"/>
+                    <pic:cNvPr id="0" name="Picture 39"/>
                     <pic:cNvPicPr>
                       <a:picLocks noChangeAspect="1" noChangeArrowheads="1"/>
                     </pic:cNvPicPr>
                   </pic:nvPicPr>
                   <pic:blipFill>
-                    <a:blip r:embed="rId25">
+                    <a:blip r:embed="rId25" cstate="print">
                       <a:extLst>
                         <a:ext uri="{28A0092B-C50C-407E-A947-70E740481C1C}">
                           <a14:useLocalDpi xmlns:a14="http://schemas.microsoft.com/office/drawing/2010/main" val="0"/>
@@ -2860,7 +3285,7 @@
                   <pic:spPr bwMode="auto">
                     <a:xfrm>
                       <a:off x="0" y="0"/>
-                      <a:ext cx="2052700" cy="1742664"/>
+                      <a:ext cx="1348802" cy="1509185"/>
                     </a:xfrm>
                     <a:prstGeom prst="rect">
                       <a:avLst/>
@@ -2881,22 +3306,35 @@
       <w:pPr>
         <w:pStyle w:val="Judul3"/>
         <w:rPr>
-          <w:lang w:val="en-GB"/>
-        </w:rPr>
-      </w:pPr>
-      <w:r>
-        <w:t xml:space="preserve">1.19 </w:t>
-      </w:r>
-      <w:r>
-        <w:t>Membuat Layer ‘Sepatu’</w:t>
-      </w:r>
+          <w:lang w:val="id-ID"/>
+        </w:rPr>
+      </w:pPr>
+      <w:r>
+        <w:t>2.</w:t>
+      </w:r>
+      <w:r>
+        <w:t xml:space="preserve">18 </w:t>
+      </w:r>
+      <w:r>
+        <w:rPr>
+          <w:lang w:val="id-ID"/>
+        </w:rPr>
+        <w:t>Memisah bagian karakter</w:t>
+      </w:r>
+    </w:p>
+    <w:p>
+      <w:pPr>
+        <w:rPr>
+          <w:lang w:val="en-US"/>
+        </w:rPr>
+      </w:pPr>
     </w:p>
     <w:p>
       <w:pPr>
         <w:pStyle w:val="DaftarParagraf"/>
         <w:numPr>
           <w:ilvl w:val="0"/>
-          <w:numId w:val="6"/>
+          <w:numId w:val="19"/>
         </w:numPr>
         <w:spacing w:line="360" w:lineRule="auto"/>
       </w:pPr>
@@ -2904,22 +3342,69 @@
         <w:rPr>
           <w:lang w:val="id-ID"/>
         </w:rPr>
-        <w:t xml:space="preserve">Gambar sepatu menggunakan pen </w:t>
+        <w:lastRenderedPageBreak/>
+        <w:t xml:space="preserve">Aktifkan </w:t>
       </w:r>
       <w:proofErr w:type="spellStart"/>
       <w:r>
         <w:rPr>
-          <w:lang w:val="id-ID"/>
-        </w:rPr>
-        <w:t>tool</w:t>
+          <w:i/>
+          <w:iCs/>
+          <w:lang w:val="id-ID"/>
+        </w:rPr>
+        <w:t>parenting</w:t>
       </w:r>
       <w:proofErr w:type="spellEnd"/>
+      <w:r>
+        <w:rPr>
+          <w:i/>
+          <w:iCs/>
+          <w:lang w:val="id-ID"/>
+        </w:rPr>
+        <w:t xml:space="preserve"> </w:t>
+      </w:r>
+      <w:proofErr w:type="spellStart"/>
+      <w:r>
+        <w:rPr>
+          <w:i/>
+          <w:iCs/>
+          <w:lang w:val="id-ID"/>
+        </w:rPr>
+        <w:t>view</w:t>
+      </w:r>
+      <w:proofErr w:type="spellEnd"/>
+      <w:r>
+        <w:rPr>
+          <w:lang w:val="id-ID"/>
+        </w:rPr>
+        <w:t xml:space="preserve"> d</w:t>
+      </w:r>
+      <w:r>
+        <w:rPr>
+          <w:lang w:val="id-ID"/>
+        </w:rPr>
+        <w:t xml:space="preserve">an hubungkan antar </w:t>
+      </w:r>
+      <w:r>
+        <w:rPr>
+          <w:i/>
+          <w:iCs/>
+          <w:lang w:val="id-ID"/>
+        </w:rPr>
+        <w:t>layer</w:t>
+      </w:r>
+      <w:r>
+        <w:rPr>
+          <w:lang w:val="id-ID"/>
+        </w:rPr>
+        <w:t xml:space="preserve"> seperti di bawah ini</w:t>
+      </w:r>
     </w:p>
     <w:p>
       <w:pPr>
         <w:pStyle w:val="DaftarParagraf"/>
         <w:spacing w:line="360" w:lineRule="auto"/>
-        <w:ind w:left="1080"/>
+        <w:ind w:left="1077"/>
         <w:jc w:val="center"/>
       </w:pPr>
       <w:r>
@@ -2927,10 +3412,10 @@
           <w:noProof/>
         </w:rPr>
         <w:drawing>
-          <wp:inline distT="0" distB="0" distL="0" distR="0" wp14:anchorId="43B6CF51" wp14:editId="6BC1171B">
-            <wp:extent cx="1323109" cy="2092850"/>
+          <wp:inline distT="0" distB="0" distL="0" distR="0" wp14:anchorId="479816E9" wp14:editId="79A41F88">
+            <wp:extent cx="1409700" cy="1406726"/>
             <wp:effectExtent l="0" t="0" r="0" b="3175"/>
-            <wp:docPr id="1432005580" name="Gambar 22"/>
+            <wp:docPr id="266806212" name="Gambar 21"/>
             <wp:cNvGraphicFramePr>
               <a:graphicFrameLocks xmlns:a="http://schemas.openxmlformats.org/drawingml/2006/main" noChangeAspect="1"/>
             </wp:cNvGraphicFramePr>
@@ -2938,7 +3423,7 @@
               <a:graphicData uri="http://schemas.openxmlformats.org/drawingml/2006/picture">
                 <pic:pic xmlns:pic="http://schemas.openxmlformats.org/drawingml/2006/picture">
                   <pic:nvPicPr>
-                    <pic:cNvPr id="0" name="Picture 22"/>
+                    <pic:cNvPr id="0" name="Picture 41"/>
                     <pic:cNvPicPr>
                       <a:picLocks noChangeAspect="1" noChangeArrowheads="1"/>
                     </pic:cNvPicPr>
@@ -2959,7 +3444,7 @@
                   <pic:spPr bwMode="auto">
                     <a:xfrm>
                       <a:off x="0" y="0"/>
-                      <a:ext cx="1333584" cy="2109419"/>
+                      <a:ext cx="1436028" cy="1432999"/>
                     </a:xfrm>
                     <a:prstGeom prst="rect">
                       <a:avLst/>
@@ -2975,27 +3460,637 @@
           </wp:inline>
         </w:drawing>
       </w:r>
+      <w:r>
+        <w:rPr>
+          <w:noProof/>
+        </w:rPr>
+        <w:drawing>
+          <wp:inline distT="0" distB="0" distL="0" distR="0" wp14:anchorId="3CD572AE" wp14:editId="636973BF">
+            <wp:extent cx="1997405" cy="1400175"/>
+            <wp:effectExtent l="0" t="0" r="3175" b="0"/>
+            <wp:docPr id="1351207984" name="Gambar 1"/>
+            <wp:cNvGraphicFramePr>
+              <a:graphicFrameLocks xmlns:a="http://schemas.openxmlformats.org/drawingml/2006/main" noChangeAspect="1"/>
+            </wp:cNvGraphicFramePr>
+            <a:graphic xmlns:a="http://schemas.openxmlformats.org/drawingml/2006/main">
+              <a:graphicData uri="http://schemas.openxmlformats.org/drawingml/2006/picture">
+                <pic:pic xmlns:pic="http://schemas.openxmlformats.org/drawingml/2006/picture">
+                  <pic:nvPicPr>
+                    <pic:cNvPr id="1351207984" name=""/>
+                    <pic:cNvPicPr/>
+                  </pic:nvPicPr>
+                  <pic:blipFill>
+                    <a:blip r:embed="rId27"/>
+                    <a:stretch>
+                      <a:fillRect/>
+                    </a:stretch>
+                  </pic:blipFill>
+                  <pic:spPr>
+                    <a:xfrm>
+                      <a:off x="0" y="0"/>
+                      <a:ext cx="2002662" cy="1403860"/>
+                    </a:xfrm>
+                    <a:prstGeom prst="rect">
+                      <a:avLst/>
+                    </a:prstGeom>
+                  </pic:spPr>
+                </pic:pic>
+              </a:graphicData>
+            </a:graphic>
+          </wp:inline>
+        </w:drawing>
+      </w:r>
     </w:p>
     <w:p>
       <w:pPr>
         <w:pStyle w:val="Judul3"/>
-      </w:pPr>
-      <w:r>
-        <w:t xml:space="preserve">1.20 </w:t>
-      </w:r>
-      <w:r>
-        <w:t>Hasil Menggambar Sepatu</w:t>
-      </w:r>
-      <w:r>
+        <w:rPr>
+          <w:lang w:val="en-GB"/>
+        </w:rPr>
+      </w:pPr>
+      <w:r>
+        <w:t>2.</w:t>
+      </w:r>
+      <w:r>
+        <w:t xml:space="preserve">19 </w:t>
+      </w:r>
+      <w:r>
+        <w:rPr>
+          <w:lang w:val="id-ID"/>
+        </w:rPr>
+        <w:t xml:space="preserve">Menghubungkan antar </w:t>
+      </w:r>
+      <w:r>
+        <w:rPr>
+          <w:i/>
+          <w:iCs/>
+          <w:lang w:val="id-ID"/>
+        </w:rPr>
+        <w:t>layer</w:t>
+      </w:r>
+      <w:r>
+        <w:rPr>
+          <w:lang w:val="id-ID"/>
+        </w:rPr>
+        <w:t xml:space="preserve"> dengan </w:t>
+      </w:r>
+      <w:proofErr w:type="spellStart"/>
+      <w:r>
+        <w:rPr>
+          <w:i/>
+          <w:iCs/>
+          <w:lang w:val="id-ID"/>
+        </w:rPr>
+        <w:t>parenting</w:t>
+      </w:r>
+      <w:proofErr w:type="spellEnd"/>
+      <w:r>
+        <w:rPr>
+          <w:i/>
+          <w:iCs/>
+          <w:lang w:val="id-ID"/>
+        </w:rPr>
         <w:t xml:space="preserve"> </w:t>
       </w:r>
       <w:proofErr w:type="spellStart"/>
       <w:r>
-        <w:t>dengan</w:t>
+        <w:rPr>
+          <w:i/>
+          <w:iCs/>
+          <w:lang w:val="id-ID"/>
+        </w:rPr>
+        <w:t>view</w:t>
       </w:r>
       <w:proofErr w:type="spellEnd"/>
-      <w:r>
-        <w:t xml:space="preserve"> Pen Tool</w:t>
+    </w:p>
+    <w:p>
+      <w:pPr>
+        <w:pStyle w:val="DaftarParagraf"/>
+        <w:numPr>
+          <w:ilvl w:val="0"/>
+          <w:numId w:val="19"/>
+        </w:numPr>
+        <w:spacing w:line="360" w:lineRule="auto"/>
+      </w:pPr>
+      <w:r>
+        <w:rPr>
+          <w:lang w:val="id-ID"/>
+        </w:rPr>
+        <w:t>Atur seluruh pusat bagian karakter untuk membuat sendi</w:t>
+      </w:r>
+      <w:r>
+        <w:rPr>
+          <w:lang w:val="id-ID"/>
+        </w:rPr>
+        <w:t xml:space="preserve"> seperti ini</w:t>
+      </w:r>
+    </w:p>
+    <w:p>
+      <w:pPr>
+        <w:pStyle w:val="DaftarParagraf"/>
+        <w:spacing w:line="360" w:lineRule="auto"/>
+        <w:ind w:left="1080"/>
+        <w:jc w:val="center"/>
+      </w:pPr>
+      <w:r>
+        <w:rPr>
+          <w:noProof/>
+        </w:rPr>
+        <w:drawing>
+          <wp:inline distT="0" distB="0" distL="0" distR="0" wp14:anchorId="2F4F1FAC" wp14:editId="5DEFEB67">
+            <wp:extent cx="2711450" cy="1778823"/>
+            <wp:effectExtent l="0" t="0" r="0" b="0"/>
+            <wp:docPr id="757510593" name="Gambar 24"/>
+            <wp:cNvGraphicFramePr>
+              <a:graphicFrameLocks xmlns:a="http://schemas.openxmlformats.org/drawingml/2006/main" noChangeAspect="1"/>
+            </wp:cNvGraphicFramePr>
+            <a:graphic xmlns:a="http://schemas.openxmlformats.org/drawingml/2006/main">
+              <a:graphicData uri="http://schemas.openxmlformats.org/drawingml/2006/picture">
+                <pic:pic xmlns:pic="http://schemas.openxmlformats.org/drawingml/2006/picture">
+                  <pic:nvPicPr>
+                    <pic:cNvPr id="0" name="Picture 43"/>
+                    <pic:cNvPicPr>
+                      <a:picLocks noChangeAspect="1" noChangeArrowheads="1"/>
+                    </pic:cNvPicPr>
+                  </pic:nvPicPr>
+                  <pic:blipFill>
+                    <a:blip r:embed="rId28">
+                      <a:extLst>
+                        <a:ext uri="{28A0092B-C50C-407E-A947-70E740481C1C}">
+                          <a14:useLocalDpi xmlns:a14="http://schemas.microsoft.com/office/drawing/2010/main" val="0"/>
+                        </a:ext>
+                      </a:extLst>
+                    </a:blip>
+                    <a:srcRect/>
+                    <a:stretch>
+                      <a:fillRect/>
+                    </a:stretch>
+                  </pic:blipFill>
+                  <pic:spPr bwMode="auto">
+                    <a:xfrm>
+                      <a:off x="0" y="0"/>
+                      <a:ext cx="2725076" cy="1787762"/>
+                    </a:xfrm>
+                    <a:prstGeom prst="rect">
+                      <a:avLst/>
+                    </a:prstGeom>
+                    <a:noFill/>
+                    <a:ln>
+                      <a:noFill/>
+                    </a:ln>
+                  </pic:spPr>
+                </pic:pic>
+              </a:graphicData>
+            </a:graphic>
+          </wp:inline>
+        </w:drawing>
+      </w:r>
+    </w:p>
+    <w:p>
+      <w:pPr>
+        <w:pStyle w:val="Judul3"/>
+        <w:rPr>
+          <w:lang w:val="id-ID"/>
+        </w:rPr>
+      </w:pPr>
+      <w:r>
+        <w:t>2.</w:t>
+      </w:r>
+      <w:r>
+        <w:t xml:space="preserve">20 </w:t>
+      </w:r>
+      <w:r>
+        <w:rPr>
+          <w:lang w:val="id-ID"/>
+        </w:rPr>
+        <w:t>Mengatur sendi bagian karakter</w:t>
+      </w:r>
+    </w:p>
+    <w:p>
+      <w:pPr>
+        <w:pStyle w:val="DaftarParagraf"/>
+        <w:numPr>
+          <w:ilvl w:val="0"/>
+          <w:numId w:val="19"/>
+        </w:numPr>
+        <w:spacing w:line="360" w:lineRule="auto"/>
+      </w:pPr>
+      <w:r>
+        <w:rPr>
+          <w:lang w:val="id-ID"/>
+        </w:rPr>
+        <w:t xml:space="preserve">Atur pose karakter pada </w:t>
+      </w:r>
+      <w:proofErr w:type="spellStart"/>
+      <w:r>
+        <w:rPr>
+          <w:lang w:val="id-ID"/>
+        </w:rPr>
+        <w:t>frame</w:t>
+      </w:r>
+      <w:proofErr w:type="spellEnd"/>
+      <w:r>
+        <w:rPr>
+          <w:lang w:val="id-ID"/>
+        </w:rPr>
+        <w:t xml:space="preserve"> 1, 1</w:t>
+      </w:r>
+      <w:r>
+        <w:rPr>
+          <w:lang w:val="id-ID"/>
+        </w:rPr>
+        <w:t>5</w:t>
+      </w:r>
+      <w:r>
+        <w:rPr>
+          <w:lang w:val="id-ID"/>
+        </w:rPr>
+        <w:t xml:space="preserve">. </w:t>
+      </w:r>
+      <w:r>
+        <w:rPr>
+          <w:lang w:val="id-ID"/>
+        </w:rPr>
+        <w:t>30</w:t>
+      </w:r>
+      <w:r>
+        <w:rPr>
+          <w:lang w:val="id-ID"/>
+        </w:rPr>
+        <w:t xml:space="preserve">, dan </w:t>
+      </w:r>
+      <w:r>
+        <w:rPr>
+          <w:lang w:val="id-ID"/>
+        </w:rPr>
+        <w:t>45</w:t>
+      </w:r>
+    </w:p>
+    <w:p>
+      <w:pPr>
+        <w:pStyle w:val="DaftarParagraf"/>
+        <w:spacing w:line="360" w:lineRule="auto"/>
+        <w:ind w:left="1080"/>
+        <w:jc w:val="center"/>
+      </w:pPr>
+      <w:r>
+        <w:drawing>
+          <wp:inline distT="0" distB="0" distL="0" distR="0" wp14:anchorId="49E4A70C" wp14:editId="1A64B38A">
+            <wp:extent cx="3151909" cy="1448679"/>
+            <wp:effectExtent l="0" t="0" r="0" b="0"/>
+            <wp:docPr id="554677952" name="Gambar 1"/>
+            <wp:cNvGraphicFramePr>
+              <a:graphicFrameLocks xmlns:a="http://schemas.openxmlformats.org/drawingml/2006/main" noChangeAspect="1"/>
+            </wp:cNvGraphicFramePr>
+            <a:graphic xmlns:a="http://schemas.openxmlformats.org/drawingml/2006/main">
+              <a:graphicData uri="http://schemas.openxmlformats.org/drawingml/2006/picture">
+                <pic:pic xmlns:pic="http://schemas.openxmlformats.org/drawingml/2006/picture">
+                  <pic:nvPicPr>
+                    <pic:cNvPr id="554677952" name=""/>
+                    <pic:cNvPicPr/>
+                  </pic:nvPicPr>
+                  <pic:blipFill>
+                    <a:blip r:embed="rId29"/>
+                    <a:stretch>
+                      <a:fillRect/>
+                    </a:stretch>
+                  </pic:blipFill>
+                  <pic:spPr>
+                    <a:xfrm>
+                      <a:off x="0" y="0"/>
+                      <a:ext cx="3174518" cy="1459071"/>
+                    </a:xfrm>
+                    <a:prstGeom prst="rect">
+                      <a:avLst/>
+                    </a:prstGeom>
+                  </pic:spPr>
+                </pic:pic>
+              </a:graphicData>
+            </a:graphic>
+          </wp:inline>
+        </w:drawing>
+      </w:r>
+    </w:p>
+    <w:p>
+      <w:pPr>
+        <w:pStyle w:val="Judul3"/>
+      </w:pPr>
+      <w:r>
+        <w:t>2.2</w:t>
+      </w:r>
+      <w:r>
+        <w:rPr>
+          <w:lang w:val="id-ID"/>
+        </w:rPr>
+        <w:t>1</w:t>
+      </w:r>
+      <w:r>
+        <w:t xml:space="preserve"> </w:t>
+      </w:r>
+      <w:r>
+        <w:rPr>
+          <w:lang w:val="id-ID"/>
+        </w:rPr>
+        <w:t xml:space="preserve">Pose karakter di </w:t>
+      </w:r>
+      <w:proofErr w:type="spellStart"/>
+      <w:r>
+        <w:rPr>
+          <w:lang w:val="id-ID"/>
+        </w:rPr>
+        <w:t>frame</w:t>
+      </w:r>
+      <w:proofErr w:type="spellEnd"/>
+      <w:r>
+        <w:rPr>
+          <w:lang w:val="id-ID"/>
+        </w:rPr>
+        <w:t xml:space="preserve"> 1, 15, 30, dan 45</w:t>
+      </w:r>
+    </w:p>
+    <w:p>
+      <w:pPr>
+        <w:pStyle w:val="DaftarParagraf"/>
+        <w:numPr>
+          <w:ilvl w:val="0"/>
+          <w:numId w:val="19"/>
+        </w:numPr>
+        <w:spacing w:line="360" w:lineRule="auto"/>
+      </w:pPr>
+      <w:r>
+        <w:rPr>
+          <w:lang w:val="id-ID"/>
+        </w:rPr>
+        <w:t xml:space="preserve">Seleksi seluruh </w:t>
+      </w:r>
+      <w:proofErr w:type="spellStart"/>
+      <w:r>
+        <w:rPr>
+          <w:lang w:val="id-ID"/>
+        </w:rPr>
+        <w:t>frame</w:t>
+      </w:r>
+      <w:proofErr w:type="spellEnd"/>
+      <w:r>
+        <w:rPr>
+          <w:lang w:val="id-ID"/>
+        </w:rPr>
+        <w:t xml:space="preserve"> dan buat </w:t>
+      </w:r>
+      <w:proofErr w:type="spellStart"/>
+      <w:r>
+        <w:rPr>
+          <w:lang w:val="id-ID"/>
+        </w:rPr>
+        <w:t>classic</w:t>
+      </w:r>
+      <w:proofErr w:type="spellEnd"/>
+      <w:r>
+        <w:rPr>
+          <w:lang w:val="id-ID"/>
+        </w:rPr>
+        <w:t xml:space="preserve"> </w:t>
+      </w:r>
+      <w:proofErr w:type="spellStart"/>
+      <w:r>
+        <w:rPr>
+          <w:lang w:val="id-ID"/>
+        </w:rPr>
+        <w:t>tween</w:t>
+      </w:r>
+      <w:proofErr w:type="spellEnd"/>
+    </w:p>
+    <w:p>
+      <w:pPr>
+        <w:pStyle w:val="DaftarParagraf"/>
+        <w:spacing w:line="360" w:lineRule="auto"/>
+        <w:ind w:left="1080"/>
+        <w:jc w:val="center"/>
+      </w:pPr>
+      <w:r>
+        <w:rPr>
+          <w:noProof/>
+        </w:rPr>
+        <w:drawing>
+          <wp:inline distT="0" distB="0" distL="0" distR="0" wp14:anchorId="612D7D0B" wp14:editId="21B59D35">
+            <wp:extent cx="3699163" cy="1112499"/>
+            <wp:effectExtent l="0" t="0" r="0" b="0"/>
+            <wp:docPr id="635495285" name="Gambar 1"/>
+            <wp:cNvGraphicFramePr>
+              <a:graphicFrameLocks xmlns:a="http://schemas.openxmlformats.org/drawingml/2006/main" noChangeAspect="1"/>
+            </wp:cNvGraphicFramePr>
+            <a:graphic xmlns:a="http://schemas.openxmlformats.org/drawingml/2006/main">
+              <a:graphicData uri="http://schemas.openxmlformats.org/drawingml/2006/picture">
+                <pic:pic xmlns:pic="http://schemas.openxmlformats.org/drawingml/2006/picture">
+                  <pic:nvPicPr>
+                    <pic:cNvPr id="0" name="Picture 1"/>
+                    <pic:cNvPicPr>
+                      <a:picLocks noChangeAspect="1" noChangeArrowheads="1"/>
+                    </pic:cNvPicPr>
+                  </pic:nvPicPr>
+                  <pic:blipFill>
+                    <a:blip r:embed="rId30" cstate="print">
+                      <a:extLst>
+                        <a:ext uri="{28A0092B-C50C-407E-A947-70E740481C1C}">
+                          <a14:useLocalDpi xmlns:a14="http://schemas.microsoft.com/office/drawing/2010/main" val="0"/>
+                        </a:ext>
+                      </a:extLst>
+                    </a:blip>
+                    <a:srcRect/>
+                    <a:stretch>
+                      <a:fillRect/>
+                    </a:stretch>
+                  </pic:blipFill>
+                  <pic:spPr bwMode="auto">
+                    <a:xfrm>
+                      <a:off x="0" y="0"/>
+                      <a:ext cx="3716832" cy="1117813"/>
+                    </a:xfrm>
+                    <a:prstGeom prst="rect">
+                      <a:avLst/>
+                    </a:prstGeom>
+                    <a:noFill/>
+                    <a:ln>
+                      <a:noFill/>
+                    </a:ln>
+                  </pic:spPr>
+                </pic:pic>
+              </a:graphicData>
+            </a:graphic>
+          </wp:inline>
+        </w:drawing>
+      </w:r>
+    </w:p>
+    <w:p>
+      <w:pPr>
+        <w:pStyle w:val="Judul3"/>
+        <w:rPr>
+          <w:lang w:val="id-ID"/>
+        </w:rPr>
+      </w:pPr>
+      <w:r>
+        <w:t>2.2</w:t>
+      </w:r>
+      <w:r>
+        <w:rPr>
+          <w:lang w:val="id-ID"/>
+        </w:rPr>
+        <w:t>2</w:t>
+      </w:r>
+      <w:r>
+        <w:t xml:space="preserve"> </w:t>
+      </w:r>
+      <w:r>
+        <w:rPr>
+          <w:lang w:val="id-ID"/>
+        </w:rPr>
+        <w:t xml:space="preserve">Membuat </w:t>
+      </w:r>
+      <w:proofErr w:type="spellStart"/>
+      <w:r>
+        <w:rPr>
+          <w:lang w:val="id-ID"/>
+        </w:rPr>
+        <w:t>classic</w:t>
+      </w:r>
+      <w:proofErr w:type="spellEnd"/>
+      <w:r>
+        <w:rPr>
+          <w:lang w:val="id-ID"/>
+        </w:rPr>
+        <w:t xml:space="preserve"> </w:t>
+      </w:r>
+      <w:proofErr w:type="spellStart"/>
+      <w:r>
+        <w:rPr>
+          <w:lang w:val="id-ID"/>
+        </w:rPr>
+        <w:t>tween</w:t>
+      </w:r>
+      <w:proofErr w:type="spellEnd"/>
+      <w:r>
+        <w:rPr>
+          <w:lang w:val="id-ID"/>
+        </w:rPr>
+        <w:t xml:space="preserve"> seluruh </w:t>
+      </w:r>
+      <w:proofErr w:type="spellStart"/>
+      <w:r>
+        <w:rPr>
+          <w:lang w:val="id-ID"/>
+        </w:rPr>
+        <w:t>frame</w:t>
+      </w:r>
+      <w:proofErr w:type="spellEnd"/>
+    </w:p>
+    <w:p/>
+    <w:p>
+      <w:pPr>
+        <w:pStyle w:val="DaftarParagraf"/>
+        <w:numPr>
+          <w:ilvl w:val="0"/>
+          <w:numId w:val="19"/>
+        </w:numPr>
+        <w:spacing w:line="360" w:lineRule="auto"/>
+      </w:pPr>
+      <w:r>
+        <w:rPr>
+          <w:lang w:val="id-ID"/>
+        </w:rPr>
+        <w:lastRenderedPageBreak/>
+        <w:t xml:space="preserve">Jalankan dengan </w:t>
+      </w:r>
+      <w:proofErr w:type="spellStart"/>
+      <w:r>
+        <w:rPr>
+          <w:lang w:val="id-ID"/>
+        </w:rPr>
+        <w:t>Ctrl+Enter</w:t>
+      </w:r>
+      <w:proofErr w:type="spellEnd"/>
+    </w:p>
+    <w:p>
+      <w:pPr>
+        <w:pStyle w:val="DaftarParagraf"/>
+        <w:spacing w:line="360" w:lineRule="auto"/>
+        <w:ind w:left="1080"/>
+        <w:jc w:val="center"/>
+      </w:pPr>
+      <w:r>
+        <w:rPr>
+          <w:noProof/>
+        </w:rPr>
+        <w:drawing>
+          <wp:inline distT="0" distB="0" distL="0" distR="0" wp14:anchorId="35805F01" wp14:editId="443C19B3">
+            <wp:extent cx="3519054" cy="1974341"/>
+            <wp:effectExtent l="0" t="0" r="5715" b="6985"/>
+            <wp:docPr id="217878452" name="Gambar 3"/>
+            <wp:cNvGraphicFramePr>
+              <a:graphicFrameLocks xmlns:a="http://schemas.openxmlformats.org/drawingml/2006/main" noChangeAspect="1"/>
+            </wp:cNvGraphicFramePr>
+            <a:graphic xmlns:a="http://schemas.openxmlformats.org/drawingml/2006/main">
+              <a:graphicData uri="http://schemas.openxmlformats.org/drawingml/2006/picture">
+                <pic:pic xmlns:pic="http://schemas.openxmlformats.org/drawingml/2006/picture">
+                  <pic:nvPicPr>
+                    <pic:cNvPr id="0" name="Picture 8"/>
+                    <pic:cNvPicPr>
+                      <a:picLocks noChangeAspect="1" noChangeArrowheads="1"/>
+                    </pic:cNvPicPr>
+                  </pic:nvPicPr>
+                  <pic:blipFill>
+                    <a:blip r:embed="rId31" cstate="print">
+                      <a:extLst>
+                        <a:ext uri="{28A0092B-C50C-407E-A947-70E740481C1C}">
+                          <a14:useLocalDpi xmlns:a14="http://schemas.microsoft.com/office/drawing/2010/main" val="0"/>
+                        </a:ext>
+                      </a:extLst>
+                    </a:blip>
+                    <a:srcRect/>
+                    <a:stretch>
+                      <a:fillRect/>
+                    </a:stretch>
+                  </pic:blipFill>
+                  <pic:spPr bwMode="auto">
+                    <a:xfrm>
+                      <a:off x="0" y="0"/>
+                      <a:ext cx="3525157" cy="1977765"/>
+                    </a:xfrm>
+                    <a:prstGeom prst="rect">
+                      <a:avLst/>
+                    </a:prstGeom>
+                    <a:noFill/>
+                    <a:ln>
+                      <a:noFill/>
+                    </a:ln>
+                  </pic:spPr>
+                </pic:pic>
+              </a:graphicData>
+            </a:graphic>
+          </wp:inline>
+        </w:drawing>
+      </w:r>
+    </w:p>
+    <w:p>
+      <w:pPr>
+        <w:pStyle w:val="Judul3"/>
+      </w:pPr>
+      <w:r>
+        <w:t>2.2</w:t>
+      </w:r>
+      <w:r>
+        <w:rPr>
+          <w:lang w:val="id-ID"/>
+        </w:rPr>
+        <w:t>3</w:t>
+      </w:r>
+      <w:r>
+        <w:t xml:space="preserve"> </w:t>
+      </w:r>
+      <w:r>
+        <w:rPr>
+          <w:lang w:val="id-ID"/>
+        </w:rPr>
+        <w:t>Hasil animasi</w:t>
       </w:r>
     </w:p>
     <w:p>
@@ -3061,11 +4156,11 @@
         <w:rPr>
           <w:lang w:val="en-US"/>
         </w:rPr>
-        <w:t>https://github.com/EsaAryaMahardika/PraktikumAnimasiGame</w:t>
+        <w:t>https://github.com/EsaAryaMahardika/PraktikumAnimasiGame/tree/main/Pertemuan%202</w:t>
       </w:r>
     </w:p>
     <w:sectPr>
-      <w:headerReference w:type="default" r:id="rId27"/>
+      <w:headerReference w:type="default" r:id="rId32"/>
       <w:pgSz w:w="11906" w:h="16838"/>
       <w:pgMar w:top="1701" w:right="1701" w:bottom="1701" w:left="2268" w:header="706" w:footer="706" w:gutter="0"/>
       <w:cols w:space="708"/>
@@ -3193,6 +4288,95 @@
 <file path=word/numbering.xml><?xml version="1.0" encoding="utf-8"?>
 <w:numbering xmlns:wpc="http://schemas.microsoft.com/office/word/2010/wordprocessingCanvas" xmlns:cx="http://schemas.microsoft.com/office/drawing/2014/chartex" xmlns:cx1="http://schemas.microsoft.com/office/drawing/2015/9/8/chartex" xmlns:cx2="http://schemas.microsoft.com/office/drawing/2015/10/21/chartex" xmlns:cx3="http://schemas.microsoft.com/office/drawing/2016/5/9/chartex" xmlns:cx4="http://schemas.microsoft.com/office/drawing/2016/5/10/chartex" xmlns:cx5="http://schemas.microsoft.com/office/drawing/2016/5/11/chartex" xmlns:cx6="http://schemas.microsoft.com/office/drawing/2016/5/12/chartex" xmlns:cx7="http://schemas.microsoft.com/office/drawing/2016/5/13/chartex" xmlns:cx8="http://schemas.microsoft.com/office/drawing/2016/5/14/chartex" xmlns:mc="http://schemas.openxmlformats.org/markup-compatibility/2006" xmlns:aink="http://schemas.microsoft.com/office/drawing/2016/ink" xmlns:am3d="http://schemas.microsoft.com/office/drawing/2017/model3d" xmlns:o="urn:schemas-microsoft-com:office:office" xmlns:oel="http://schemas.microsoft.com/office/2019/extlst" xmlns:r="http://schemas.openxmlformats.org/officeDocument/2006/relationships" xmlns:m="http://schemas.openxmlformats.org/officeDocument/2006/math" xmlns:v="urn:schemas-microsoft-com:vml" xmlns:wp14="http://schemas.microsoft.com/office/word/2010/wordprocessingDrawing" xmlns:wp="http://schemas.openxmlformats.org/drawingml/2006/wordprocessingDrawing" xmlns:w10="urn:schemas-microsoft-com:office:word" xmlns:w="http://schemas.openxmlformats.org/wordprocessingml/2006/main" xmlns:w14="http://schemas.microsoft.com/office/word/2010/wordml" xmlns:w15="http://schemas.microsoft.com/office/word/2012/wordml" xmlns:w16cex="http://schemas.microsoft.com/office/word/2018/wordml/cex" xmlns:w16cid="http://schemas.microsoft.com/office/word/2016/wordml/cid" xmlns:w16="http://schemas.microsoft.com/office/word/2018/wordml" xmlns:w16du="http://schemas.microsoft.com/office/word/2023/wordml/word16du" xmlns:w16sdtdh="http://schemas.microsoft.com/office/word/2020/wordml/sdtdatahash" xmlns:w16se="http://schemas.microsoft.com/office/word/2015/wordml/symex" xmlns:wpg="http://schemas.microsoft.com/office/word/2010/wordprocessingGroup" xmlns:wpi="http://schemas.microsoft.com/office/word/2010/wordprocessingInk" xmlns:wne="http://schemas.microsoft.com/office/word/2006/wordml" xmlns:wps="http://schemas.microsoft.com/office/word/2010/wordprocessingShape" mc:Ignorable="w14 w15 w16se w16cid w16 w16cex w16sdtdh wp14">
   <w:abstractNum w:abstractNumId="0" w15:restartNumberingAfterBreak="0">
+    <w:nsid w:val="0A6042C2"/>
+    <w:multiLevelType w:val="hybridMultilevel"/>
+    <w:tmpl w:val="DFE03070"/>
+    <w:lvl w:ilvl="0" w:tplc="FFFFFFFF">
+      <w:start w:val="1"/>
+      <w:numFmt w:val="decimal"/>
+      <w:lvlText w:val="%1."/>
+      <w:lvlJc w:val="left"/>
+      <w:pPr>
+        <w:ind w:left="1080" w:hanging="360"/>
+      </w:pPr>
+      <w:rPr>
+        <w:rFonts w:hint="default"/>
+      </w:rPr>
+    </w:lvl>
+    <w:lvl w:ilvl="1" w:tplc="FFFFFFFF" w:tentative="1">
+      <w:start w:val="1"/>
+      <w:numFmt w:val="lowerLetter"/>
+      <w:lvlText w:val="%2."/>
+      <w:lvlJc w:val="left"/>
+      <w:pPr>
+        <w:ind w:left="1800" w:hanging="360"/>
+      </w:pPr>
+    </w:lvl>
+    <w:lvl w:ilvl="2" w:tplc="FFFFFFFF" w:tentative="1">
+      <w:start w:val="1"/>
+      <w:numFmt w:val="lowerRoman"/>
+      <w:lvlText w:val="%3."/>
+      <w:lvlJc w:val="right"/>
+      <w:pPr>
+        <w:ind w:left="2520" w:hanging="180"/>
+      </w:pPr>
+    </w:lvl>
+    <w:lvl w:ilvl="3" w:tplc="FFFFFFFF" w:tentative="1">
+      <w:start w:val="1"/>
+      <w:numFmt w:val="decimal"/>
+      <w:lvlText w:val="%4."/>
+      <w:lvlJc w:val="left"/>
+      <w:pPr>
+        <w:ind w:left="3240" w:hanging="360"/>
+      </w:pPr>
+    </w:lvl>
+    <w:lvl w:ilvl="4" w:tplc="FFFFFFFF" w:tentative="1">
+      <w:start w:val="1"/>
+      <w:numFmt w:val="lowerLetter"/>
+      <w:lvlText w:val="%5."/>
+      <w:lvlJc w:val="left"/>
+      <w:pPr>
+        <w:ind w:left="3960" w:hanging="360"/>
+      </w:pPr>
+    </w:lvl>
+    <w:lvl w:ilvl="5" w:tplc="FFFFFFFF" w:tentative="1">
+      <w:start w:val="1"/>
+      <w:numFmt w:val="lowerRoman"/>
+      <w:lvlText w:val="%6."/>
+      <w:lvlJc w:val="right"/>
+      <w:pPr>
+        <w:ind w:left="4680" w:hanging="180"/>
+      </w:pPr>
+    </w:lvl>
+    <w:lvl w:ilvl="6" w:tplc="FFFFFFFF" w:tentative="1">
+      <w:start w:val="1"/>
+      <w:numFmt w:val="decimal"/>
+      <w:lvlText w:val="%7."/>
+      <w:lvlJc w:val="left"/>
+      <w:pPr>
+        <w:ind w:left="5400" w:hanging="360"/>
+      </w:pPr>
+    </w:lvl>
+    <w:lvl w:ilvl="7" w:tplc="FFFFFFFF" w:tentative="1">
+      <w:start w:val="1"/>
+      <w:numFmt w:val="lowerLetter"/>
+      <w:lvlText w:val="%8."/>
+      <w:lvlJc w:val="left"/>
+      <w:pPr>
+        <w:ind w:left="6120" w:hanging="360"/>
+      </w:pPr>
+    </w:lvl>
+    <w:lvl w:ilvl="8" w:tplc="FFFFFFFF" w:tentative="1">
+      <w:start w:val="1"/>
+      <w:numFmt w:val="lowerRoman"/>
+      <w:lvlText w:val="%9."/>
+      <w:lvlJc w:val="right"/>
+      <w:pPr>
+        <w:ind w:left="6840" w:hanging="180"/>
+      </w:pPr>
+    </w:lvl>
+  </w:abstractNum>
+  <w:abstractNum w:abstractNumId="1" w15:restartNumberingAfterBreak="0">
     <w:nsid w:val="0EEF2615"/>
     <w:multiLevelType w:val="hybridMultilevel"/>
     <w:tmpl w:val="076626A2"/>
@@ -3281,7 +4465,120 @@
       </w:pPr>
     </w:lvl>
   </w:abstractNum>
-  <w:abstractNum w:abstractNumId="1" w15:restartNumberingAfterBreak="0">
+  <w:abstractNum w:abstractNumId="2" w15:restartNumberingAfterBreak="0">
+    <w:nsid w:val="23147701"/>
+    <w:multiLevelType w:val="multilevel"/>
+    <w:tmpl w:val="8BB421E2"/>
+    <w:lvl w:ilvl="0">
+      <w:start w:val="2"/>
+      <w:numFmt w:val="decimal"/>
+      <w:lvlText w:val="%1"/>
+      <w:lvlJc w:val="left"/>
+      <w:pPr>
+        <w:ind w:left="360" w:hanging="360"/>
+      </w:pPr>
+      <w:rPr>
+        <w:rFonts w:hint="default"/>
+      </w:rPr>
+    </w:lvl>
+    <w:lvl w:ilvl="1">
+      <w:start w:val="1"/>
+      <w:numFmt w:val="decimal"/>
+      <w:lvlText w:val="%1.%2"/>
+      <w:lvlJc w:val="left"/>
+      <w:pPr>
+        <w:ind w:left="360" w:hanging="360"/>
+      </w:pPr>
+      <w:rPr>
+        <w:rFonts w:hint="default"/>
+      </w:rPr>
+    </w:lvl>
+    <w:lvl w:ilvl="2">
+      <w:start w:val="1"/>
+      <w:numFmt w:val="decimal"/>
+      <w:lvlText w:val="%1.%2.%3"/>
+      <w:lvlJc w:val="left"/>
+      <w:pPr>
+        <w:ind w:left="720" w:hanging="720"/>
+      </w:pPr>
+      <w:rPr>
+        <w:rFonts w:hint="default"/>
+      </w:rPr>
+    </w:lvl>
+    <w:lvl w:ilvl="3">
+      <w:start w:val="1"/>
+      <w:numFmt w:val="decimal"/>
+      <w:lvlText w:val="%1.%2.%3.%4"/>
+      <w:lvlJc w:val="left"/>
+      <w:pPr>
+        <w:ind w:left="720" w:hanging="720"/>
+      </w:pPr>
+      <w:rPr>
+        <w:rFonts w:hint="default"/>
+      </w:rPr>
+    </w:lvl>
+    <w:lvl w:ilvl="4">
+      <w:start w:val="1"/>
+      <w:numFmt w:val="decimal"/>
+      <w:lvlText w:val="%1.%2.%3.%4.%5"/>
+      <w:lvlJc w:val="left"/>
+      <w:pPr>
+        <w:ind w:left="1080" w:hanging="1080"/>
+      </w:pPr>
+      <w:rPr>
+        <w:rFonts w:hint="default"/>
+      </w:rPr>
+    </w:lvl>
+    <w:lvl w:ilvl="5">
+      <w:start w:val="1"/>
+      <w:numFmt w:val="decimal"/>
+      <w:lvlText w:val="%1.%2.%3.%4.%5.%6"/>
+      <w:lvlJc w:val="left"/>
+      <w:pPr>
+        <w:ind w:left="1080" w:hanging="1080"/>
+      </w:pPr>
+      <w:rPr>
+        <w:rFonts w:hint="default"/>
+      </w:rPr>
+    </w:lvl>
+    <w:lvl w:ilvl="6">
+      <w:start w:val="1"/>
+      <w:numFmt w:val="decimal"/>
+      <w:lvlText w:val="%1.%2.%3.%4.%5.%6.%7"/>
+      <w:lvlJc w:val="left"/>
+      <w:pPr>
+        <w:ind w:left="1440" w:hanging="1440"/>
+      </w:pPr>
+      <w:rPr>
+        <w:rFonts w:hint="default"/>
+      </w:rPr>
+    </w:lvl>
+    <w:lvl w:ilvl="7">
+      <w:start w:val="1"/>
+      <w:numFmt w:val="decimal"/>
+      <w:lvlText w:val="%1.%2.%3.%4.%5.%6.%7.%8"/>
+      <w:lvlJc w:val="left"/>
+      <w:pPr>
+        <w:ind w:left="1440" w:hanging="1440"/>
+      </w:pPr>
+      <w:rPr>
+        <w:rFonts w:hint="default"/>
+      </w:rPr>
+    </w:lvl>
+    <w:lvl w:ilvl="8">
+      <w:start w:val="1"/>
+      <w:numFmt w:val="decimal"/>
+      <w:lvlText w:val="%1.%2.%3.%4.%5.%6.%7.%8.%9"/>
+      <w:lvlJc w:val="left"/>
+      <w:pPr>
+        <w:ind w:left="1800" w:hanging="1800"/>
+      </w:pPr>
+      <w:rPr>
+        <w:rFonts w:hint="default"/>
+      </w:rPr>
+    </w:lvl>
+  </w:abstractNum>
+  <w:abstractNum w:abstractNumId="3" w15:restartNumberingAfterBreak="0">
     <w:nsid w:val="2A2E53A3"/>
     <w:multiLevelType w:val="hybridMultilevel"/>
     <w:tmpl w:val="75D4C494"/>
@@ -3370,7 +4667,7 @@
       </w:pPr>
     </w:lvl>
   </w:abstractNum>
-  <w:abstractNum w:abstractNumId="2" w15:restartNumberingAfterBreak="0">
+  <w:abstractNum w:abstractNumId="4" w15:restartNumberingAfterBreak="0">
     <w:nsid w:val="2A361344"/>
     <w:multiLevelType w:val="hybridMultilevel"/>
     <w:tmpl w:val="78E08DE0"/>
@@ -3461,7 +4758,7 @@
       </w:pPr>
     </w:lvl>
   </w:abstractNum>
-  <w:abstractNum w:abstractNumId="3" w15:restartNumberingAfterBreak="0">
+  <w:abstractNum w:abstractNumId="5" w15:restartNumberingAfterBreak="0">
     <w:nsid w:val="2D000478"/>
     <w:multiLevelType w:val="multilevel"/>
     <w:tmpl w:val="AE44F71C"/>
@@ -3583,7 +4880,7 @@
       </w:rPr>
     </w:lvl>
   </w:abstractNum>
-  <w:abstractNum w:abstractNumId="4" w15:restartNumberingAfterBreak="0">
+  <w:abstractNum w:abstractNumId="6" w15:restartNumberingAfterBreak="0">
     <w:nsid w:val="35E2609C"/>
     <w:multiLevelType w:val="hybridMultilevel"/>
     <w:tmpl w:val="DC6A725A"/>
@@ -3674,7 +4971,7 @@
       </w:pPr>
     </w:lvl>
   </w:abstractNum>
-  <w:abstractNum w:abstractNumId="5" w15:restartNumberingAfterBreak="0">
+  <w:abstractNum w:abstractNumId="7" w15:restartNumberingAfterBreak="0">
     <w:nsid w:val="55487FC0"/>
     <w:multiLevelType w:val="multilevel"/>
     <w:tmpl w:val="8BB421E2"/>
@@ -3787,7 +5084,7 @@
       </w:rPr>
     </w:lvl>
   </w:abstractNum>
-  <w:abstractNum w:abstractNumId="6" w15:restartNumberingAfterBreak="0">
+  <w:abstractNum w:abstractNumId="8" w15:restartNumberingAfterBreak="0">
     <w:nsid w:val="5B0045CD"/>
     <w:multiLevelType w:val="hybridMultilevel"/>
     <w:tmpl w:val="BE36CC3A"/>
@@ -3876,7 +5173,7 @@
       </w:pPr>
     </w:lvl>
   </w:abstractNum>
-  <w:abstractNum w:abstractNumId="7" w15:restartNumberingAfterBreak="0">
+  <w:abstractNum w:abstractNumId="9" w15:restartNumberingAfterBreak="0">
     <w:nsid w:val="5D012C6E"/>
     <w:multiLevelType w:val="hybridMultilevel"/>
     <w:tmpl w:val="1EEE1AD8"/>
@@ -3965,7 +5262,7 @@
       </w:pPr>
     </w:lvl>
   </w:abstractNum>
-  <w:abstractNum w:abstractNumId="8" w15:restartNumberingAfterBreak="0">
+  <w:abstractNum w:abstractNumId="10" w15:restartNumberingAfterBreak="0">
     <w:nsid w:val="696D354D"/>
     <w:multiLevelType w:val="multilevel"/>
     <w:tmpl w:val="0D4EBE7C"/>
@@ -4096,7 +5393,7 @@
       </w:rPr>
     </w:lvl>
   </w:abstractNum>
-  <w:abstractNum w:abstractNumId="9" w15:restartNumberingAfterBreak="0">
+  <w:abstractNum w:abstractNumId="11" w15:restartNumberingAfterBreak="0">
     <w:nsid w:val="6CB228EC"/>
     <w:multiLevelType w:val="hybridMultilevel"/>
     <w:tmpl w:val="B5C25718"/>
@@ -4185,7 +5482,7 @@
       </w:pPr>
     </w:lvl>
   </w:abstractNum>
-  <w:abstractNum w:abstractNumId="10" w15:restartNumberingAfterBreak="0">
+  <w:abstractNum w:abstractNumId="12" w15:restartNumberingAfterBreak="0">
     <w:nsid w:val="6CF532BD"/>
     <w:multiLevelType w:val="hybridMultilevel"/>
     <w:tmpl w:val="71986180"/>
@@ -4274,7 +5571,7 @@
       </w:pPr>
     </w:lvl>
   </w:abstractNum>
-  <w:abstractNum w:abstractNumId="11" w15:restartNumberingAfterBreak="0">
+  <w:abstractNum w:abstractNumId="13" w15:restartNumberingAfterBreak="0">
     <w:nsid w:val="742E53BB"/>
     <w:multiLevelType w:val="hybridMultilevel"/>
     <w:tmpl w:val="8B7A4120"/>
@@ -4364,7 +5661,7 @@
       </w:pPr>
     </w:lvl>
   </w:abstractNum>
-  <w:abstractNum w:abstractNumId="12" w15:restartNumberingAfterBreak="0">
+  <w:abstractNum w:abstractNumId="14" w15:restartNumberingAfterBreak="0">
     <w:nsid w:val="7CE76ADA"/>
     <w:multiLevelType w:val="hybridMultilevel"/>
     <w:tmpl w:val="39F4D8B4"/>
@@ -4453,7 +5750,7 @@
       </w:pPr>
     </w:lvl>
   </w:abstractNum>
-  <w:abstractNum w:abstractNumId="13" w15:restartNumberingAfterBreak="0">
+  <w:abstractNum w:abstractNumId="15" w15:restartNumberingAfterBreak="0">
     <w:nsid w:val="7EAD7782"/>
     <w:multiLevelType w:val="hybridMultilevel"/>
     <w:tmpl w:val="DFE03070"/>
@@ -4543,55 +5840,61 @@
     </w:lvl>
   </w:abstractNum>
   <w:num w:numId="1" w16cid:durableId="1877040924">
+    <w:abstractNumId w:val="5"/>
+  </w:num>
+  <w:num w:numId="2" w16cid:durableId="1888226693">
     <w:abstractNumId w:val="3"/>
   </w:num>
-  <w:num w:numId="2" w16cid:durableId="1888226693">
+  <w:num w:numId="3" w16cid:durableId="2020960950">
+    <w:abstractNumId w:val="14"/>
+  </w:num>
+  <w:num w:numId="4" w16cid:durableId="127868373">
+    <w:abstractNumId w:val="5"/>
+  </w:num>
+  <w:num w:numId="5" w16cid:durableId="1319264234">
+    <w:abstractNumId w:val="12"/>
+  </w:num>
+  <w:num w:numId="6" w16cid:durableId="1865705075">
+    <w:abstractNumId w:val="15"/>
+  </w:num>
+  <w:num w:numId="7" w16cid:durableId="262614368">
+    <w:abstractNumId w:val="5"/>
+  </w:num>
+  <w:num w:numId="8" w16cid:durableId="492453160">
+    <w:abstractNumId w:val="6"/>
+  </w:num>
+  <w:num w:numId="9" w16cid:durableId="529493914">
+    <w:abstractNumId w:val="10"/>
+  </w:num>
+  <w:num w:numId="10" w16cid:durableId="202521030">
+    <w:abstractNumId w:val="13"/>
+  </w:num>
+  <w:num w:numId="11" w16cid:durableId="1069841527">
+    <w:abstractNumId w:val="4"/>
+  </w:num>
+  <w:num w:numId="12" w16cid:durableId="1483084886">
+    <w:abstractNumId w:val="8"/>
+  </w:num>
+  <w:num w:numId="13" w16cid:durableId="97793505">
     <w:abstractNumId w:val="1"/>
   </w:num>
-  <w:num w:numId="3" w16cid:durableId="2020960950">
-    <w:abstractNumId w:val="12"/>
+  <w:num w:numId="14" w16cid:durableId="1623804942">
+    <w:abstractNumId w:val="9"/>
   </w:num>
-  <w:num w:numId="4" w16cid:durableId="127868373">
-    <w:abstractNumId w:val="3"/>
+  <w:num w:numId="15" w16cid:durableId="795637204">
+    <w:abstractNumId w:val="7"/>
   </w:num>
-  <w:num w:numId="5" w16cid:durableId="1319264234">
-    <w:abstractNumId w:val="10"/>
-  </w:num>
-  <w:num w:numId="6" w16cid:durableId="1865705075">
-    <w:abstractNumId w:val="13"/>
-  </w:num>
-  <w:num w:numId="7" w16cid:durableId="262614368">
-    <w:abstractNumId w:val="3"/>
-  </w:num>
-  <w:num w:numId="8" w16cid:durableId="492453160">
-    <w:abstractNumId w:val="4"/>
-  </w:num>
-  <w:num w:numId="9" w16cid:durableId="529493914">
-    <w:abstractNumId w:val="8"/>
-  </w:num>
-  <w:num w:numId="10" w16cid:durableId="202521030">
+  <w:num w:numId="16" w16cid:durableId="663554860">
     <w:abstractNumId w:val="11"/>
   </w:num>
-  <w:num w:numId="11" w16cid:durableId="1069841527">
+  <w:num w:numId="17" w16cid:durableId="384111375">
+    <w:abstractNumId w:val="5"/>
+  </w:num>
+  <w:num w:numId="18" w16cid:durableId="981814497">
     <w:abstractNumId w:val="2"/>
   </w:num>
-  <w:num w:numId="12" w16cid:durableId="1483084886">
-    <w:abstractNumId w:val="6"/>
-  </w:num>
-  <w:num w:numId="13" w16cid:durableId="97793505">
+  <w:num w:numId="19" w16cid:durableId="1071582517">
     <w:abstractNumId w:val="0"/>
-  </w:num>
-  <w:num w:numId="14" w16cid:durableId="1623804942">
-    <w:abstractNumId w:val="7"/>
-  </w:num>
-  <w:num w:numId="15" w16cid:durableId="795637204">
-    <w:abstractNumId w:val="5"/>
-  </w:num>
-  <w:num w:numId="16" w16cid:durableId="663554860">
-    <w:abstractNumId w:val="9"/>
-  </w:num>
-  <w:num w:numId="17" w16cid:durableId="384111375">
-    <w:abstractNumId w:val="3"/>
   </w:num>
 </w:numbering>
 </file>

</xml_diff>